<commit_message>
Updated plot outline through Barro
</commit_message>
<xml_diff>
--- a/PlotOutline.docx
+++ b/PlotOutline.docx
@@ -1,6 +1,6 @@
 
 <file path=word/document.xml><?xml version="1.0" encoding="utf-8"?>
-<w:document xmlns:wpc="http://schemas.microsoft.com/office/word/2010/wordprocessingCanvas" xmlns:cx="http://schemas.microsoft.com/office/drawing/2014/chartex" xmlns:cx1="http://schemas.microsoft.com/office/drawing/2015/9/8/chartex" xmlns:mc="http://schemas.openxmlformats.org/markup-compatibility/2006" xmlns:o="urn:schemas-microsoft-com:office:office" xmlns:r="http://schemas.openxmlformats.org/officeDocument/2006/relationships" xmlns:m="http://schemas.openxmlformats.org/officeDocument/2006/math" xmlns:v="urn:schemas-microsoft-com:vml" xmlns:wp14="http://schemas.microsoft.com/office/word/2010/wordprocessingDrawing" xmlns:wp="http://schemas.openxmlformats.org/drawingml/2006/wordprocessingDrawing" xmlns:w10="urn:schemas-microsoft-com:office:word" xmlns:w="http://schemas.openxmlformats.org/wordprocessingml/2006/main" xmlns:w14="http://schemas.microsoft.com/office/word/2010/wordml" xmlns:w15="http://schemas.microsoft.com/office/word/2012/wordml" xmlns:w16se="http://schemas.microsoft.com/office/word/2015/wordml/symex" xmlns:wpg="http://schemas.microsoft.com/office/word/2010/wordprocessingGroup" xmlns:wpi="http://schemas.microsoft.com/office/word/2010/wordprocessingInk" xmlns:wne="http://schemas.microsoft.com/office/word/2006/wordml" xmlns:wps="http://schemas.microsoft.com/office/word/2010/wordprocessingShape" mc:Ignorable="w14 w15 w16se wp14">
+<w:document xmlns:wpc="http://schemas.microsoft.com/office/word/2010/wordprocessingCanvas" xmlns:cx="http://schemas.microsoft.com/office/drawing/2014/chartex" xmlns:cx1="http://schemas.microsoft.com/office/drawing/2015/9/8/chartex" xmlns:cx2="http://schemas.microsoft.com/office/drawing/2015/10/21/chartex" xmlns:mc="http://schemas.openxmlformats.org/markup-compatibility/2006" xmlns:o="urn:schemas-microsoft-com:office:office" xmlns:r="http://schemas.openxmlformats.org/officeDocument/2006/relationships" xmlns:m="http://schemas.openxmlformats.org/officeDocument/2006/math" xmlns:v="urn:schemas-microsoft-com:vml" xmlns:wp14="http://schemas.microsoft.com/office/word/2010/wordprocessingDrawing" xmlns:wp="http://schemas.openxmlformats.org/drawingml/2006/wordprocessingDrawing" xmlns:w10="urn:schemas-microsoft-com:office:word" xmlns:w="http://schemas.openxmlformats.org/wordprocessingml/2006/main" xmlns:w14="http://schemas.microsoft.com/office/word/2010/wordml" xmlns:w15="http://schemas.microsoft.com/office/word/2012/wordml" xmlns:w16se="http://schemas.microsoft.com/office/word/2015/wordml/symex" xmlns:wpg="http://schemas.microsoft.com/office/word/2010/wordprocessingGroup" xmlns:wpi="http://schemas.microsoft.com/office/word/2010/wordprocessingInk" xmlns:wne="http://schemas.microsoft.com/office/word/2006/wordml" xmlns:wps="http://schemas.microsoft.com/office/word/2010/wordprocessingShape" mc:Ignorable="w14 w15 w16se wp14">
   <w:body>
     <w:p>
       <w:pPr>
@@ -11,15 +11,7 @@
         </w:numPr>
       </w:pPr>
       <w:r>
-        <w:t xml:space="preserve">Protagonist is assumed to be the player’s </w:t>
-      </w:r>
-      <w:proofErr w:type="spellStart"/>
-      <w:r>
-        <w:t>fursona</w:t>
-      </w:r>
-      <w:proofErr w:type="spellEnd"/>
-      <w:r>
-        <w:t>, so he’s just some normal guy. Nothing is special about the player.</w:t>
+        <w:t>Protagonist is assumed to be the player’s fursona, so he’s just some normal guy. Nothing is special about the player.</w:t>
       </w:r>
     </w:p>
     <w:p>
@@ -68,13 +60,8 @@
         <w:t xml:space="preserve">. Getting up and dragging yourself out of bed, you go to answer the door to find a </w:t>
       </w:r>
       <w:r>
-        <w:t xml:space="preserve">Child of </w:t>
-      </w:r>
-      <w:proofErr w:type="spellStart"/>
-      <w:r>
-        <w:t>Thorestein</w:t>
-      </w:r>
-      <w:proofErr w:type="spellEnd"/>
+        <w:t>Child of Thorestein</w:t>
+      </w:r>
       <w:r>
         <w:t xml:space="preserve"> </w:t>
       </w:r>
@@ -88,15 +75,7 @@
         <w:t xml:space="preserve">. </w:t>
       </w:r>
       <w:r>
-        <w:t xml:space="preserve">This is the first time you’ve encountered something like this though because the Children of </w:t>
-      </w:r>
-      <w:proofErr w:type="spellStart"/>
-      <w:r>
-        <w:t>Thorestein</w:t>
-      </w:r>
-      <w:proofErr w:type="spellEnd"/>
-      <w:r>
-        <w:t xml:space="preserve"> have only recently </w:t>
+        <w:t xml:space="preserve">This is the first time you’ve encountered something like this though because the Children of Thorestein have only recently </w:t>
       </w:r>
       <w:r>
         <w:t xml:space="preserve">become a thing and </w:t>
@@ -114,15 +93,7 @@
         <w:t>’</w:t>
       </w:r>
       <w:r>
-        <w:t xml:space="preserve">s brought upon </w:t>
-      </w:r>
-      <w:proofErr w:type="spellStart"/>
-      <w:r>
-        <w:t>Karthund</w:t>
-      </w:r>
-      <w:proofErr w:type="spellEnd"/>
-      <w:r>
-        <w:t>. Unlike almost everyone else, this intrigues you rather than annoy</w:t>
+        <w:t>s brought upon Karthund. Unlike almost everyone else, this intrigues you rather than annoy</w:t>
       </w:r>
       <w:r>
         <w:t>s</w:t>
@@ -136,15 +107,7 @@
         <w:ind w:firstLine="720"/>
       </w:pPr>
       <w:r>
-        <w:t xml:space="preserve">Once he leaves, you figure you might as well get up and go about your day. Walking around town, you notice a surprising number of Children (of </w:t>
-      </w:r>
-      <w:proofErr w:type="spellStart"/>
-      <w:r>
-        <w:t>Thorestein</w:t>
-      </w:r>
-      <w:proofErr w:type="spellEnd"/>
-      <w:r>
-        <w:t>) in town doing the same to other homes as well as preaching in the streets.</w:t>
+        <w:t>Once he leaves, you figure you might as well get up and go about your day. Walking around town, you notice a surprising number of Children (of Thorestein) in town doing the same to other homes as well as preaching in the streets.</w:t>
       </w:r>
       <w:r>
         <w:t xml:space="preserve"> They are distinguishable by their peculiar</w:t>
@@ -171,29 +134,13 @@
         <w:t xml:space="preserve">etc. by their claims. </w:t>
       </w:r>
       <w:r>
-        <w:t xml:space="preserve">The citizens of </w:t>
-      </w:r>
-      <w:proofErr w:type="spellStart"/>
-      <w:r>
-        <w:t>Staphshire</w:t>
-      </w:r>
-      <w:proofErr w:type="spellEnd"/>
-      <w:r>
-        <w:t xml:space="preserve"> would run the Children out of town if they could, but they are still protected </w:t>
+        <w:t xml:space="preserve">The citizens of Staphshire would run the Children out of town if they could, but they are still protected </w:t>
       </w:r>
       <w:r>
         <w:t xml:space="preserve">by </w:t>
       </w:r>
       <w:r>
-        <w:t xml:space="preserve">free speech under </w:t>
-      </w:r>
-      <w:proofErr w:type="spellStart"/>
-      <w:r>
-        <w:t>Staphian</w:t>
-      </w:r>
-      <w:proofErr w:type="spellEnd"/>
-      <w:r>
-        <w:t xml:space="preserve"> law (reference to crazy soliciting religious nuts). </w:t>
+        <w:t xml:space="preserve">free speech under Staphian law (reference to crazy soliciting religious nuts). </w:t>
       </w:r>
       <w:r>
         <w:t>Curious, you continue exploring town to see/hear more of what’s goi</w:t>
@@ -245,15 +192,7 @@
         <w:t>Over the course of a meal, h</w:t>
       </w:r>
       <w:r>
-        <w:t xml:space="preserve">e tells you all about his people and what they believe will happen if </w:t>
-      </w:r>
-      <w:proofErr w:type="spellStart"/>
-      <w:r>
-        <w:t>Karthund</w:t>
-      </w:r>
-      <w:proofErr w:type="spellEnd"/>
-      <w:r>
-        <w:t xml:space="preserve"> continues down the path it’s currently on</w:t>
+        <w:t>e tells you all about his people and what they believe will happen if Karthund continues down the path it’s currently on</w:t>
       </w:r>
       <w:r>
         <w:t>. He mentions Tarboro</w:t>
@@ -268,13 +207,8 @@
         <w:t>he is with the town’s current state of slovenly descent, which is the key prompt to get you to go there to progress the story</w:t>
       </w:r>
       <w:r>
-        <w:t xml:space="preserve">, because it’s the paragon of gluttony in </w:t>
-      </w:r>
-      <w:proofErr w:type="spellStart"/>
-      <w:r>
-        <w:t>Karthund</w:t>
-      </w:r>
-      <w:proofErr w:type="spellEnd"/>
+        <w:t>, because it’s the paragon of gluttony in Karthund</w:t>
+      </w:r>
       <w:r>
         <w:t xml:space="preserve">. </w:t>
       </w:r>
@@ -317,7 +251,10 @@
         <w:t xml:space="preserve">slobby </w:t>
       </w:r>
       <w:r>
-        <w:t>stench pervading the area around the town, which is the</w:t>
+        <w:t>musk</w:t>
+      </w:r>
+      <w:r>
+        <w:t xml:space="preserve"> pervading the area around the town, which is the</w:t>
       </w:r>
       <w:r>
         <w:t xml:space="preserve"> clue to a game of hot/cold</w:t>
@@ -356,15 +293,7 @@
         <w:t xml:space="preserve"> of all ages</w:t>
       </w:r>
       <w:r>
-        <w:t xml:space="preserve">, which is saying something considering the state of </w:t>
-      </w:r>
-      <w:proofErr w:type="spellStart"/>
-      <w:r>
-        <w:t>Karthund</w:t>
-      </w:r>
-      <w:proofErr w:type="spellEnd"/>
-      <w:r>
-        <w:t>, sluggishly lumbering about, panting and sweating from the exhaustion of lugging their own weight around</w:t>
+        <w:t>, which is saying something considering the state of Karthund, sluggishly lumbering about, panting and sweating from the exhaustion of lugging their own weight around</w:t>
       </w:r>
       <w:r>
         <w:t>.</w:t>
@@ -385,32 +314,10 @@
         <w:t>there’s very little light with the town being hidden deep in the forest</w:t>
       </w:r>
       <w:r>
-        <w:t xml:space="preserve">. There are few people outside, and those that are </w:t>
-      </w:r>
-      <w:proofErr w:type="spellStart"/>
-      <w:r>
-        <w:t>are</w:t>
-      </w:r>
-      <w:proofErr w:type="spellEnd"/>
-      <w:r>
-        <w:t xml:space="preserve"> barely mobile. Everyone else is inside, glutting themselves </w:t>
-      </w:r>
-      <w:r>
-        <w:t xml:space="preserve">at home if they’re wealthy enough to own servants to cook for them and whatnot. Otherwise, most everyone else can be found making pigs of themselves in restaurants/buffets. After having looked around through some establishments and homes, there seem to be more people who are immobile and eating themselves into oblivion than those who are still mobile; although, the mobile ones are quickly following down that path. The servants, though, are the only “normal” ones, but even they are at least chubby; they do all the bidding and dirty work </w:t>
-      </w:r>
-      <w:r>
-        <w:t xml:space="preserve">of Tarboro’s citizens </w:t>
-      </w:r>
-      <w:r>
-        <w:t>and are responsible for actually making the city function in terms of basic living necessities/amenities. The only reasons they remain enslaved is fear and punishment by death for disobedience. There’s also no easy exit out of Tarboro, so that’s another problem. Entrance is half-</w:t>
-      </w:r>
-      <w:proofErr w:type="spellStart"/>
-      <w:r>
-        <w:t>assedly</w:t>
-      </w:r>
-      <w:proofErr w:type="spellEnd"/>
-      <w:r>
-        <w:t xml:space="preserve"> gated, but there’s an inner wall/gate or something that prevents exit, not that anyone of the citizens would want to leave for any reason anyway.</w:t>
+        <w:t xml:space="preserve">. There are few people outside, and those that are are barely mobile. Everyone else is inside, glutting themselves </w:t>
+      </w:r>
+      <w:r>
+        <w:t>at home if they’re wealthy enough to own servants to cook for them and whatnot. Otherwise, most everyone else can be found making pigs of themselves in restaurants/buffets. After having looked around through some establishments and homes, there seem to be more people who are immobile and eating themselves into oblivion than those who are still mobile; although, the mobile ones are quickly following down that path. The servants, though, are the only “normal” ones, but even they are at least chubby; they do all the bidding and dirty work of Tarboro’s citizens and are responsible for actually making the city function in terms of basic living necessities/amenities. The only reasons they remain enslaved is fear and punishment by death for disobedience. There’s also no easy exit out of Tarboro, so that’s another problem. Entrance is half-assedly gated, but there’s an inner wall/gate or something that prevents exit, not that anyone of the citizens would want to leave for any reason anyway.</w:t>
       </w:r>
     </w:p>
     <w:p>
@@ -418,19 +325,13 @@
         <w:ind w:firstLine="720"/>
       </w:pPr>
       <w:r>
-        <w:t>Walking around town, y</w:t>
-      </w:r>
-      <w:r>
-        <w:t>ou stick out like a sore thumb among the populace</w:t>
+        <w:t>Walking around town, you stick out like a sore thumb among the populace</w:t>
       </w:r>
       <w:r>
         <w:t xml:space="preserve"> (assumed that you haven’t gotten very fat yet)</w:t>
       </w:r>
       <w:r>
-        <w:t xml:space="preserve"> and are mistaken as a servant</w:t>
-      </w:r>
-      <w:r>
-        <w:t xml:space="preserve"> as you</w:t>
+        <w:t xml:space="preserve"> and are mistaken as a servant as you</w:t>
       </w:r>
       <w:r>
         <w:t xml:space="preserve"> </w:t>
@@ -451,13 +352,8 @@
         <w:t>about the town and what’s going on</w:t>
       </w:r>
       <w:r>
-        <w:t xml:space="preserve">, assuring them that you’re not from </w:t>
-      </w:r>
-      <w:proofErr w:type="spellStart"/>
-      <w:r>
-        <w:t>Staphshire</w:t>
-      </w:r>
-      <w:proofErr w:type="spellEnd"/>
+        <w:t>, assuring them that you’re not from Staphshire</w:t>
+      </w:r>
       <w:r>
         <w:t xml:space="preserve">. They all reply, sluggishly and with </w:t>
       </w:r>
@@ -474,13 +370,7 @@
         <w:t xml:space="preserve">care like nothing’s wrong, and that they’re living the life; they’re only concerned with further indulging themselves. </w:t>
       </w:r>
       <w:r>
-        <w:t>There’s very little useful information</w:t>
-      </w:r>
-      <w:r>
-        <w:t>, if any at all,</w:t>
-      </w:r>
-      <w:r>
-        <w:t xml:space="preserve"> gathered from Tarboro’s citizens. Only when you find servants to speak to do</w:t>
+        <w:t>There’s very little useful information, if any at all, gathered from Tarboro’s citizens. Only when you find servants to speak to do</w:t>
       </w:r>
       <w:r>
         <w:t xml:space="preserve"> you learn about what’s going on</w:t>
@@ -492,15 +382,7 @@
         <w:t xml:space="preserve">You gather bits and pieces from different servants, but it aggregates into the monarchical state </w:t>
       </w:r>
       <w:r>
-        <w:t xml:space="preserve">of Tarboro encouraging the </w:t>
-      </w:r>
-      <w:proofErr w:type="spellStart"/>
-      <w:r>
-        <w:t>slobbish</w:t>
-      </w:r>
-      <w:proofErr w:type="spellEnd"/>
-      <w:r>
-        <w:t xml:space="preserve"> behaviors of sloth and gluttony. The royal house, an imposing castle looming in the distance, is where the king and his family reside. Nobody has seen the royal family</w:t>
+        <w:t>of Tarboro encouraging the slobbish behaviors of sloth and gluttony. The royal house, an imposing castle looming in the distance, is where the king and his family reside. Nobody has seen the royal family</w:t>
       </w:r>
       <w:r>
         <w:t xml:space="preserve"> in person in</w:t>
@@ -680,37 +562,25 @@
         <w:t xml:space="preserve">The king looks up and, with food noisily in his mouth, </w:t>
       </w:r>
       <w:r>
-        <w:t xml:space="preserve">speaks to you in a gruff, slovenly voice; it’s almost aloof but has a hint of irritation behind it. He asks who you are and what you’re doing here. You try to explain yourself but before he bothers listening to anything you say, he threatens you to execution. Shocked and horrified, you panic and beg for mercy, offering to do anything. After some pleading, he offers to let you go if you go investigate the ruins of </w:t>
-      </w:r>
-      <w:proofErr w:type="spellStart"/>
-      <w:r>
-        <w:t>Barro</w:t>
-      </w:r>
-      <w:proofErr w:type="spellEnd"/>
-      <w:r>
-        <w:t xml:space="preserve">. There’s long since been legend that the remnants of </w:t>
-      </w:r>
-      <w:proofErr w:type="spellStart"/>
-      <w:r>
-        <w:t>Barro</w:t>
-      </w:r>
-      <w:proofErr w:type="spellEnd"/>
-      <w:r>
-        <w:t xml:space="preserve"> holds unfathomable knowledge of magical food and substances that can help expand their glorious forms (i.e. make them grow even fatter). </w:t>
+        <w:t>speaks to you in a gruff, slovenly voice; it’s almost aloof but has a hint of irritation behind it. He asks who you are and what you’re doing here. You try to explain yourself but before he bothers listening to anything you say, he threatens you to execution. Shocked and horrified, you panic and beg for mercy, offering to do anything. After some pleading, he offers to let you go if you go investigate the ruins of</w:t>
+      </w:r>
+      <w:r>
+        <w:t xml:space="preserve"> </w:t>
+      </w:r>
+      <w:r>
+        <w:t xml:space="preserve">Barro. There’s long since been legend that the remnants of Barro holds unfathomable knowledge of magical food and substances that can help expand their glorious forms (i.e. make them grow even fatter). </w:t>
       </w:r>
       <w:r>
         <w:t xml:space="preserve">You </w:t>
       </w:r>
       <w:r>
-        <w:t xml:space="preserve">ask what happened to the town. They explain it was the sister town to Tarboro and that they communications between them just dropped years ago, presumably after everyone from both towns got too fat to care about the world outside their own. Only recently have they received news of </w:t>
-      </w:r>
-      <w:proofErr w:type="spellStart"/>
-      <w:r>
-        <w:t>Barro’s</w:t>
-      </w:r>
-      <w:proofErr w:type="spellEnd"/>
-      <w:r>
-        <w:t xml:space="preserve"> ruin. They don’t care about that or what happened to them though; they only want the secrets to fat </w:t>
+        <w:t>ask what happened to the town. They explain it was the sist</w:t>
+      </w:r>
+      <w:r>
+        <w:t>er town to Tarboro and that</w:t>
+      </w:r>
+      <w:r>
+        <w:t xml:space="preserve"> communications between them just dropped years ago, presumably after everyone from both towns got too fat to care about the world outside their own. Only recently have they received news of Barro’s ruin. They don’t care about that or what happened to them though; they only want the secrets to fat </w:t>
       </w:r>
       <w:r>
         <w:t xml:space="preserve">they possess </w:t>
@@ -722,12 +592,324 @@
         <w:t>.</w:t>
       </w:r>
       <w:r>
-        <w:t xml:space="preserve"> Hesitant, you agree and they let you go, expecting to hear back from you soon.</w:t>
+        <w:t xml:space="preserve"> Hesitant, you agree and they let you go</w:t>
+      </w:r>
+      <w:r>
+        <w:t xml:space="preserve"> after</w:t>
+      </w:r>
+      <w:r>
+        <w:t xml:space="preserve"> giving you vague directions to Barro</w:t>
+      </w:r>
+      <w:r>
+        <w:t>, expecting to hear back from you soon.</w:t>
+      </w:r>
+      <w:r>
+        <w:t xml:space="preserve"> Otherwise, you’ll be hunted down (not really, but you can’t progress).</w:t>
+      </w:r>
+      <w:r>
+        <w:t xml:space="preserve"> You’re shown out of the castle and now have access through the main entrance.</w:t>
+      </w:r>
+    </w:p>
+    <w:p>
+      <w:pPr>
+        <w:ind w:firstLine="720"/>
+      </w:pPr>
+      <w:r>
+        <w:t>You exit Tarboro and explore the eastern forest until you find your way to Barro</w:t>
+      </w:r>
+      <w:r>
+        <w:t>. As you approach, you smell a distinct sweet aroma in the air</w:t>
+      </w:r>
+      <w:r>
+        <w:t xml:space="preserve"> that grows stronger the closer you get</w:t>
+      </w:r>
+      <w:r>
+        <w:t>. Immediately upon entering,</w:t>
+      </w:r>
+      <w:r>
+        <w:t xml:space="preserve"> you’re greeted by a </w:t>
+      </w:r>
+      <w:r>
+        <w:t>blinding</w:t>
+      </w:r>
+      <w:r>
+        <w:t xml:space="preserve"> fog so thick you can’t see </w:t>
+      </w:r>
+      <w:r>
+        <w:t xml:space="preserve">more than a few feet </w:t>
+      </w:r>
+      <w:r>
+        <w:t>in front of you. Cautiously stepping closer</w:t>
+      </w:r>
+      <w:r>
+        <w:t xml:space="preserve">, you find </w:t>
+      </w:r>
+      <w:r>
+        <w:t>the city walls that extend deep into the thick foliage of trees on either side of the entrance.</w:t>
+      </w:r>
+      <w:r>
+        <w:t xml:space="preserve"> The gate is tangled shut by thick vines.</w:t>
+      </w:r>
+      <w:r>
+        <w:t xml:space="preserve"> The walls rise far higher than you can see. </w:t>
+      </w:r>
+      <w:r>
+        <w:t>R</w:t>
+      </w:r>
+      <w:r>
+        <w:t xml:space="preserve">emnants of </w:t>
+      </w:r>
+      <w:r>
+        <w:t xml:space="preserve">Barro’s </w:t>
+      </w:r>
+      <w:r>
+        <w:t xml:space="preserve">name </w:t>
+      </w:r>
+      <w:r>
+        <w:t xml:space="preserve">are </w:t>
+      </w:r>
+      <w:r>
+        <w:t xml:space="preserve">etched over the </w:t>
+      </w:r>
+      <w:r>
+        <w:t>entrance,</w:t>
+      </w:r>
+      <w:r>
+        <w:t xml:space="preserve"> long since crumpled and consumed by</w:t>
+      </w:r>
+      <w:r>
+        <w:t xml:space="preserve"> </w:t>
+      </w:r>
+      <w:r>
+        <w:t xml:space="preserve">fungi, leaving it barely legible. Adjacent the entrance is an outpost nearly identical to the one </w:t>
+      </w:r>
+      <w:r>
+        <w:t>seen</w:t>
+      </w:r>
+      <w:r>
+        <w:t xml:space="preserve"> outside</w:t>
+      </w:r>
+      <w:r>
+        <w:t xml:space="preserve"> Tarboro</w:t>
+      </w:r>
+      <w:r>
+        <w:t>.</w:t>
+      </w:r>
+      <w:r>
+        <w:t xml:space="preserve"> It’s abandoned, but there’s a rusting sign hanging on the wall that reads “Out to lunch” – it seems the guard never returned from lunch. </w:t>
+      </w:r>
+      <w:r>
+        <w:t xml:space="preserve">You hear a haunting voice that warns you to stay back if you know what’s good for you. </w:t>
+      </w:r>
+      <w:r>
+        <w:t xml:space="preserve">You gulp nervously as you recall what you’ve heard about the plague and what you’ve seen it do to Tarboro. Examining the </w:t>
+      </w:r>
+      <w:r>
+        <w:t>gate closer</w:t>
+      </w:r>
+      <w:r>
+        <w:t xml:space="preserve">, </w:t>
+      </w:r>
+      <w:r>
+        <w:t xml:space="preserve">you quickly discover the vines are the source of the sickly sweet smell emanating in the area. They </w:t>
+      </w:r>
+      <w:r>
+        <w:t xml:space="preserve">writhe and </w:t>
+      </w:r>
+      <w:r>
+        <w:t xml:space="preserve">pulsate slowly and ooze </w:t>
+      </w:r>
+      <w:r>
+        <w:lastRenderedPageBreak/>
+        <w:t>with a thick heavy syrupy substance</w:t>
+      </w:r>
+      <w:r>
+        <w:t xml:space="preserve">. The vines attack and try to pump you up with syrup if you decide to step any closer. This is the first encounter in which an enemy tries to stuff you. </w:t>
+      </w:r>
+      <w:r>
+        <w:t>It eats you if you lose.</w:t>
+      </w:r>
+    </w:p>
+    <w:p>
+      <w:pPr>
+        <w:ind w:firstLine="720"/>
+      </w:pPr>
+      <w:r>
+        <w:t xml:space="preserve">Once it’s defeated, the gate unlocks, and you push it open without too much effort, causing the rusty hinges to creak loudly and ominously. </w:t>
+      </w:r>
+      <w:r>
+        <w:t>Fog seems to lift somewhat upon passing through the gates, but it’s still very thick; visibility is less than 100 feet.</w:t>
+      </w:r>
+      <w:r>
+        <w:t xml:space="preserve"> An unmistakable musk, similar to that around Tarboro but somewhat faded, lingers in the air.</w:t>
+      </w:r>
+      <w:r>
+        <w:t xml:space="preserve"> In exploring the abandoned ruins of Barro, you find fairly recent artifacts of the town’s remains (the plague has contributed to the rapid overgrowth and takeover by nature), mostly items relating to food service but at an unusually larger scale than normal, even for the current state of affairs. You learn about what happened to Barro and it turns out they were the first to fall completely to the plague, sloth and gluttony having consumed the town and its inhabitants entirely until they all ate themselves into oblivion. </w:t>
+      </w:r>
+      <w:r>
+        <w:t>Everything reeks of decay, and t</w:t>
+      </w:r>
+      <w:r>
+        <w:t xml:space="preserve">he skeletal remains of citizenry </w:t>
+      </w:r>
+      <w:r>
+        <w:t xml:space="preserve">are found primarily in buildings and places that appear to be enormous kitchens and restaurants that are capable of serving thousands of pounds of food per day </w:t>
+      </w:r>
+      <w:r>
+        <w:t xml:space="preserve">to diners who </w:t>
+      </w:r>
+      <w:r>
+        <w:t>would do</w:t>
+      </w:r>
+      <w:r>
+        <w:t xml:space="preserve"> little more than eat nonstop all day</w:t>
+      </w:r>
+      <w:r>
+        <w:t>.</w:t>
+      </w:r>
+      <w:r>
+        <w:t xml:space="preserve"> You hear the eerie voices of the deceased’s starving spirits whispering in the air, deliriously begging for food, some more hysterical than others.</w:t>
+      </w:r>
+      <w:r>
+        <w:t xml:space="preserve"> </w:t>
+      </w:r>
+      <w:r>
+        <w:t xml:space="preserve">Even in death, the spirits that remain in Barro’s ruin still hunger for food. </w:t>
+      </w:r>
+    </w:p>
+    <w:p>
+      <w:pPr>
+        <w:ind w:firstLine="720"/>
+      </w:pPr>
+      <w:r>
+        <w:t xml:space="preserve">There’s also some evidence that suggests Barro used to produce and export lumber in a previous life. The trees surrounding the town are thick and massively overgrown, and almost everything </w:t>
+      </w:r>
+      <w:r>
+        <w:t xml:space="preserve">that can be made of wood is in fact of made of wood. You find documents in office-like rooms and buildings that discuss Barro’s recent history. They explain that no one had previously lived there as the town’s only purpose was to produce lumber, but after the abundance of food from the plague, there was a sudden shift in demand from lumber to food. As a result, the sawmill was converted into a </w:t>
+      </w:r>
+      <w:r>
+        <w:t>slaughterhouse to make the process of butchering massive quantities of meat an easy and quick task</w:t>
+      </w:r>
+      <w:r>
+        <w:t>. There was no longer any interest in exporting lumber, and everyone was only concerned with food as people started flooding in</w:t>
+      </w:r>
+      <w:r>
+        <w:t xml:space="preserve"> from Tarboro</w:t>
+      </w:r>
+      <w:r>
+        <w:t xml:space="preserve"> to settle in Barro</w:t>
+      </w:r>
+      <w:r>
+        <w:t xml:space="preserve"> to have better access to food</w:t>
+      </w:r>
+      <w:r>
+        <w:t xml:space="preserve">. These notes eventually lead you to the slaughterhouse in the back of town, </w:t>
+      </w:r>
+      <w:r>
+        <w:t xml:space="preserve">which is </w:t>
+      </w:r>
+      <w:r>
+        <w:t>hidden at the end of a maze. The maze is actually an enormous lumberyard</w:t>
+      </w:r>
+      <w:r>
+        <w:t xml:space="preserve"> that was created when interest in the product dwindled. Workers just started abandoning logs of lumber wherever they fit, and it ended up an unorganized maze-like mess of massive stacks of lumber.</w:t>
+      </w:r>
+    </w:p>
+    <w:p>
+      <w:pPr>
+        <w:ind w:firstLine="720"/>
+      </w:pPr>
+      <w:r>
+        <w:t xml:space="preserve">Once in the slaughterhouse itself, you encounter the boss which is some enormous, monstrously fat creature that reminds you of Tarboro’s royalty but at an impossible scale (the monster is actually a smaller version of the final boss, like its precursor or harbinger or something). </w:t>
+      </w:r>
+      <w:r>
+        <w:t>Its belly glows a bright sickly green which is the source of its power. Defeating it causes its corpse to disintegrate until nothing but the source of the glowing remains. It’s a magical orb that is part of the embodiment of the plague; it represents all the sloth associated with the god’s gluttony.</w:t>
+      </w:r>
+    </w:p>
+    <w:p>
+      <w:pPr>
+        <w:ind w:firstLine="720"/>
+      </w:pPr>
+      <w:r>
+        <w:t>The back room of the slaughterhouse opens after you pick up the orb. Inside, you find a fountain that’s been hidden deep inside Barro. Instead of water or something, it serves as some sort of infinite source of magical hyper-fattening sludge. The fountain overflows into a drain that surrounds it, sluggishly dripping into the deep abyss. There’s a journal on the ground that doesn’t name an owner, but it reveals that the he could no longer control himself as his hunger and lust to grow fatter drove him to insanity.</w:t>
+      </w:r>
+      <w:r>
+        <w:t xml:space="preserve"> When he found the fountain and learned what it did, he drank the sludge that oozes and bubbles out of it. It was the holy grail of Barro and the secret to its unfathomable gluttony and sloth. For </w:t>
+      </w:r>
+      <w:r>
+        <w:lastRenderedPageBreak/>
+        <w:t>years, he was addicted</w:t>
+      </w:r>
+      <w:r>
+        <w:t xml:space="preserve"> </w:t>
+      </w:r>
+      <w:r>
+        <w:t xml:space="preserve">beyond control, and all he did was drink; it was what he survived on after the death of Barro. The journal rapidly becomes less and less comprehendible towards the end as he descends to madness. It’s presumed that he became the monster you just killed. It’s obvious this is what the king of Tarboro was looking for. You take a sample to give him. You can also drink from it if you dare or keep some for yourself, but it won’t have the same effects on you because the monster was a very special for the plague (he was one of the four “chosen” or something to embody the plague; there’s one from each region). </w:t>
+      </w:r>
+      <w:r>
+        <w:t>Instead, it just has hyper-</w:t>
+      </w:r>
+      <w:r>
+        <w:t>fattening properties</w:t>
+      </w:r>
+      <w:r>
+        <w:t xml:space="preserve"> that you can indulge in, if the plague has already consumed enough of your mind (read: if you can’t resist the temptation of making yourself fatter)</w:t>
+      </w:r>
+      <w:r>
+        <w:t>.</w:t>
+      </w:r>
+      <w:r>
+        <w:t xml:space="preserve"> </w:t>
+      </w:r>
+    </w:p>
+    <w:p>
+      <w:pPr>
+        <w:ind w:firstLine="720"/>
+      </w:pPr>
+      <w:r>
+        <w:t>Making your way back to Tarboro, you present your findings about Barro itself to the king and queen, but they don’t care. They only demand to know what you’ve learned about Barro’s fattening secrets. Reluctantly, you present him a sample of the sludge you collected</w:t>
+      </w:r>
+      <w:r>
+        <w:t xml:space="preserve"> and explain what you know about it and how to get it, eventually getting to the monster, but they quickly silence you to have a servant seize it</w:t>
+      </w:r>
+      <w:r>
+        <w:t xml:space="preserve">. </w:t>
+      </w:r>
+      <w:r>
+        <w:t>The king takes it and gives it a taste before his pupils dilate, nearly dropping the container in an episode of revelation from its divine flavor. Immediately, he chugs the rest of the sludge and through the container away. He says he can feel himself growing bigger already, which may or may not necessarily be true. He demands more and assembles a team of his servants to begin harvesting it from Barro. It will be kept a secret from the citizenry as the royal family spends the rest of their lives growing even fatter even faster.</w:t>
+      </w:r>
+      <w:r>
+        <w:t xml:space="preserve"> </w:t>
+      </w:r>
+      <w:r>
+        <w:t xml:space="preserve">Abruptly, you’re kicked out of the castle and free to go. </w:t>
+      </w:r>
+      <w:r>
+        <w:t>Astonished, yet curiously fascinated, by how utterly consumed they were by the plague, you think it best to return to return to Staphshire and find the Children’s church outside town to share your findings and learn more.</w:t>
+      </w:r>
+    </w:p>
+    <w:p>
+      <w:pPr>
+        <w:ind w:firstLine="720"/>
+      </w:pPr>
+      <w:r>
+        <w:t>You’re eventually directed to the west where Diraq has descended into a horrifying anarchy in which power is defined by one’s size and ability to vore another person.</w:t>
+      </w:r>
+      <w:r>
+        <w:t xml:space="preserve"> This is where the plague begins corrupting you, and you consider </w:t>
+      </w:r>
+      <w:r>
+        <w:t>how great being fat and greedy is.</w:t>
       </w:r>
       <w:bookmarkStart w:id="2" w:name="_GoBack"/>
       <w:bookmarkEnd w:id="2"/>
     </w:p>
     <w:p>
+      <w:r>
+        <w:br w:type="page"/>
+      </w:r>
+    </w:p>
+    <w:p>
       <w:pPr>
         <w:ind w:firstLine="720"/>
       </w:pPr>
@@ -737,15 +919,19 @@
         <w:ind w:firstLine="720"/>
       </w:pPr>
       <w:r>
-        <w:t xml:space="preserve">In exploring </w:t>
-      </w:r>
-      <w:proofErr w:type="spellStart"/>
-      <w:r>
-        <w:t>Barro</w:t>
-      </w:r>
-      <w:proofErr w:type="spellEnd"/>
-      <w:r>
-        <w:t>, you learn about what happened and it turns out they were the first to fall completely to the plague, sloth and gluttony having consumed the town and its inhabitants completely until they all ate themselves into oblivion.</w:t>
+        <w:t xml:space="preserve">Thorestein is a façade. </w:t>
+      </w:r>
+      <w:r>
+        <w:t>“</w:t>
+      </w:r>
+      <w:r>
+        <w:t>Thorestein</w:t>
+      </w:r>
+      <w:r>
+        <w:t>”</w:t>
+      </w:r>
+      <w:r>
+        <w:t xml:space="preserve"> is just a pseudonym/euphemism for the god of gluttony himself. The Children of Thorestein are tricked by “Thorestein” to collect fat from the fattened people of Karthund and return to him in the mountains once themselves are fat enough to give their newfound fat to him.</w:t>
       </w:r>
     </w:p>
     <w:p>
@@ -753,75 +939,13 @@
         <w:ind w:firstLine="720"/>
       </w:pPr>
       <w:r>
-        <w:t>The current map system might make it excessively easy to get through a lot of places… Maybe have a place to buy</w:t>
-      </w:r>
-      <w:r>
-        <w:t>/find</w:t>
-      </w:r>
-      <w:r>
-        <w:t xml:space="preserve"> a map for every area in game if the player can find the store or something.</w:t>
-      </w:r>
-    </w:p>
-    <w:p>
-      <w:r>
-        <w:br w:type="page"/>
+        <w:t xml:space="preserve">The map system needs to be changed to include a “fog of war” that is removed in chunks based on where the player is/has explored. </w:t>
       </w:r>
     </w:p>
     <w:p>
       <w:pPr>
         <w:ind w:firstLine="720"/>
       </w:pPr>
-    </w:p>
-    <w:p>
-      <w:pPr>
-        <w:ind w:firstLine="720"/>
-      </w:pPr>
-      <w:proofErr w:type="spellStart"/>
-      <w:r>
-        <w:t>Thorestein</w:t>
-      </w:r>
-      <w:proofErr w:type="spellEnd"/>
-      <w:r>
-        <w:t xml:space="preserve"> is a façade. </w:t>
-      </w:r>
-      <w:r>
-        <w:t>“</w:t>
-      </w:r>
-      <w:proofErr w:type="spellStart"/>
-      <w:r>
-        <w:t>Thorestein</w:t>
-      </w:r>
-      <w:proofErr w:type="spellEnd"/>
-      <w:r>
-        <w:t>”</w:t>
-      </w:r>
-      <w:r>
-        <w:t xml:space="preserve"> is just a pseudonym/euphemism for the god of gluttony himself. The Children of </w:t>
-      </w:r>
-      <w:proofErr w:type="spellStart"/>
-      <w:r>
-        <w:t>Thorestein</w:t>
-      </w:r>
-      <w:proofErr w:type="spellEnd"/>
-      <w:r>
-        <w:t xml:space="preserve"> are tricked by “</w:t>
-      </w:r>
-      <w:proofErr w:type="spellStart"/>
-      <w:r>
-        <w:t>Thorestein</w:t>
-      </w:r>
-      <w:proofErr w:type="spellEnd"/>
-      <w:r>
-        <w:t xml:space="preserve">” to collect fat from the fattened people of </w:t>
-      </w:r>
-      <w:proofErr w:type="spellStart"/>
-      <w:r>
-        <w:t>Karthund</w:t>
-      </w:r>
-      <w:proofErr w:type="spellEnd"/>
-      <w:r>
-        <w:t xml:space="preserve"> and return to him in the mountains once themselves are fat enough to give their newfound fat to him.</w:t>
-      </w:r>
     </w:p>
     <w:sectPr>
       <w:pgSz w:w="12240" w:h="15840"/>
@@ -834,7 +958,7 @@
 </file>
 
 <file path=word/comments.xml><?xml version="1.0" encoding="utf-8"?>
-<w:comments xmlns:wpc="http://schemas.microsoft.com/office/word/2010/wordprocessingCanvas" xmlns:cx="http://schemas.microsoft.com/office/drawing/2014/chartex" xmlns:cx1="http://schemas.microsoft.com/office/drawing/2015/9/8/chartex" xmlns:mc="http://schemas.openxmlformats.org/markup-compatibility/2006" xmlns:o="urn:schemas-microsoft-com:office:office" xmlns:r="http://schemas.openxmlformats.org/officeDocument/2006/relationships" xmlns:m="http://schemas.openxmlformats.org/officeDocument/2006/math" xmlns:v="urn:schemas-microsoft-com:vml" xmlns:wp14="http://schemas.microsoft.com/office/word/2010/wordprocessingDrawing" xmlns:wp="http://schemas.openxmlformats.org/drawingml/2006/wordprocessingDrawing" xmlns:w10="urn:schemas-microsoft-com:office:word" xmlns:w="http://schemas.openxmlformats.org/wordprocessingml/2006/main" xmlns:w14="http://schemas.microsoft.com/office/word/2010/wordml" xmlns:w15="http://schemas.microsoft.com/office/word/2012/wordml" xmlns:w16se="http://schemas.microsoft.com/office/word/2015/wordml/symex" xmlns:wpg="http://schemas.microsoft.com/office/word/2010/wordprocessingGroup" xmlns:wpi="http://schemas.microsoft.com/office/word/2010/wordprocessingInk" xmlns:wne="http://schemas.microsoft.com/office/word/2006/wordml" xmlns:wps="http://schemas.microsoft.com/office/word/2010/wordprocessingShape" mc:Ignorable="w14 w15 w16se wp14">
+<w:comments xmlns:wpc="http://schemas.microsoft.com/office/word/2010/wordprocessingCanvas" xmlns:cx="http://schemas.microsoft.com/office/drawing/2014/chartex" xmlns:cx1="http://schemas.microsoft.com/office/drawing/2015/9/8/chartex" xmlns:cx2="http://schemas.microsoft.com/office/drawing/2015/10/21/chartex" xmlns:mc="http://schemas.openxmlformats.org/markup-compatibility/2006" xmlns:o="urn:schemas-microsoft-com:office:office" xmlns:r="http://schemas.openxmlformats.org/officeDocument/2006/relationships" xmlns:m="http://schemas.openxmlformats.org/officeDocument/2006/math" xmlns:v="urn:schemas-microsoft-com:vml" xmlns:wp14="http://schemas.microsoft.com/office/word/2010/wordprocessingDrawing" xmlns:wp="http://schemas.openxmlformats.org/drawingml/2006/wordprocessingDrawing" xmlns:w10="urn:schemas-microsoft-com:office:word" xmlns:w="http://schemas.openxmlformats.org/wordprocessingml/2006/main" xmlns:w14="http://schemas.microsoft.com/office/word/2010/wordml" xmlns:w15="http://schemas.microsoft.com/office/word/2012/wordml" xmlns:w16se="http://schemas.microsoft.com/office/word/2015/wordml/symex" xmlns:wpg="http://schemas.microsoft.com/office/word/2010/wordprocessingGroup" xmlns:wpi="http://schemas.microsoft.com/office/word/2010/wordprocessingInk" xmlns:wne="http://schemas.microsoft.com/office/word/2006/wordml" xmlns:wps="http://schemas.microsoft.com/office/word/2010/wordprocessingShape" mc:Ignorable="w14 w15 w16se wp14">
   <w:comment w:id="0" w:author="Chen, Jesse L" w:date="2015-12-15T18:29:00Z" w:initials="CJL">
     <w:p>
       <w:pPr>
@@ -913,14 +1037,14 @@
 </file>
 
 <file path=word/commentsExtended.xml><?xml version="1.0" encoding="utf-8"?>
-<w15:commentsEx xmlns:wpc="http://schemas.microsoft.com/office/word/2010/wordprocessingCanvas" xmlns:cx="http://schemas.microsoft.com/office/drawing/2014/chartex" xmlns:cx1="http://schemas.microsoft.com/office/drawing/2015/9/8/chartex" xmlns:mc="http://schemas.openxmlformats.org/markup-compatibility/2006" xmlns:o="urn:schemas-microsoft-com:office:office" xmlns:r="http://schemas.openxmlformats.org/officeDocument/2006/relationships" xmlns:m="http://schemas.openxmlformats.org/officeDocument/2006/math" xmlns:v="urn:schemas-microsoft-com:vml" xmlns:wp14="http://schemas.microsoft.com/office/word/2010/wordprocessingDrawing" xmlns:wp="http://schemas.openxmlformats.org/drawingml/2006/wordprocessingDrawing" xmlns:w10="urn:schemas-microsoft-com:office:word" xmlns:w="http://schemas.openxmlformats.org/wordprocessingml/2006/main" xmlns:w14="http://schemas.microsoft.com/office/word/2010/wordml" xmlns:w15="http://schemas.microsoft.com/office/word/2012/wordml" xmlns:w16se="http://schemas.microsoft.com/office/word/2015/wordml/symex" xmlns:wpg="http://schemas.microsoft.com/office/word/2010/wordprocessingGroup" xmlns:wpi="http://schemas.microsoft.com/office/word/2010/wordprocessingInk" xmlns:wne="http://schemas.microsoft.com/office/word/2006/wordml" xmlns:wps="http://schemas.microsoft.com/office/word/2010/wordprocessingShape" mc:Ignorable="w14 w15 w16se wp14">
+<w15:commentsEx xmlns:wpc="http://schemas.microsoft.com/office/word/2010/wordprocessingCanvas" xmlns:cx="http://schemas.microsoft.com/office/drawing/2014/chartex" xmlns:cx1="http://schemas.microsoft.com/office/drawing/2015/9/8/chartex" xmlns:cx2="http://schemas.microsoft.com/office/drawing/2015/10/21/chartex" xmlns:mc="http://schemas.openxmlformats.org/markup-compatibility/2006" xmlns:o="urn:schemas-microsoft-com:office:office" xmlns:r="http://schemas.openxmlformats.org/officeDocument/2006/relationships" xmlns:m="http://schemas.openxmlformats.org/officeDocument/2006/math" xmlns:v="urn:schemas-microsoft-com:vml" xmlns:wp14="http://schemas.microsoft.com/office/word/2010/wordprocessingDrawing" xmlns:wp="http://schemas.openxmlformats.org/drawingml/2006/wordprocessingDrawing" xmlns:w10="urn:schemas-microsoft-com:office:word" xmlns:w="http://schemas.openxmlformats.org/wordprocessingml/2006/main" xmlns:w14="http://schemas.microsoft.com/office/word/2010/wordml" xmlns:w15="http://schemas.microsoft.com/office/word/2012/wordml" xmlns:w16se="http://schemas.microsoft.com/office/word/2015/wordml/symex" xmlns:wpg="http://schemas.microsoft.com/office/word/2010/wordprocessingGroup" xmlns:wpi="http://schemas.microsoft.com/office/word/2010/wordprocessingInk" xmlns:wne="http://schemas.microsoft.com/office/word/2006/wordml" xmlns:wps="http://schemas.microsoft.com/office/word/2010/wordprocessingShape" mc:Ignorable="w14 w15 w16se wp14">
   <w15:commentEx w15:paraId="02BF4586" w15:done="0"/>
   <w15:commentEx w15:paraId="1658B370" w15:done="0"/>
 </w15:commentsEx>
 </file>
 
 <file path=word/numbering.xml><?xml version="1.0" encoding="utf-8"?>
-<w:numbering xmlns:wpc="http://schemas.microsoft.com/office/word/2010/wordprocessingCanvas" xmlns:cx="http://schemas.microsoft.com/office/drawing/2014/chartex" xmlns:cx1="http://schemas.microsoft.com/office/drawing/2015/9/8/chartex" xmlns:mc="http://schemas.openxmlformats.org/markup-compatibility/2006" xmlns:o="urn:schemas-microsoft-com:office:office" xmlns:r="http://schemas.openxmlformats.org/officeDocument/2006/relationships" xmlns:m="http://schemas.openxmlformats.org/officeDocument/2006/math" xmlns:v="urn:schemas-microsoft-com:vml" xmlns:wp14="http://schemas.microsoft.com/office/word/2010/wordprocessingDrawing" xmlns:wp="http://schemas.openxmlformats.org/drawingml/2006/wordprocessingDrawing" xmlns:w10="urn:schemas-microsoft-com:office:word" xmlns:w="http://schemas.openxmlformats.org/wordprocessingml/2006/main" xmlns:w14="http://schemas.microsoft.com/office/word/2010/wordml" xmlns:w15="http://schemas.microsoft.com/office/word/2012/wordml" xmlns:w16se="http://schemas.microsoft.com/office/word/2015/wordml/symex" xmlns:wpg="http://schemas.microsoft.com/office/word/2010/wordprocessingGroup" xmlns:wpi="http://schemas.microsoft.com/office/word/2010/wordprocessingInk" xmlns:wne="http://schemas.microsoft.com/office/word/2006/wordml" xmlns:wps="http://schemas.microsoft.com/office/word/2010/wordprocessingShape" mc:Ignorable="w14 w15 w16se wp14">
+<w:numbering xmlns:wpc="http://schemas.microsoft.com/office/word/2010/wordprocessingCanvas" xmlns:cx="http://schemas.microsoft.com/office/drawing/2014/chartex" xmlns:cx1="http://schemas.microsoft.com/office/drawing/2015/9/8/chartex" xmlns:cx2="http://schemas.microsoft.com/office/drawing/2015/10/21/chartex" xmlns:mc="http://schemas.openxmlformats.org/markup-compatibility/2006" xmlns:o="urn:schemas-microsoft-com:office:office" xmlns:r="http://schemas.openxmlformats.org/officeDocument/2006/relationships" xmlns:m="http://schemas.openxmlformats.org/officeDocument/2006/math" xmlns:v="urn:schemas-microsoft-com:vml" xmlns:wp14="http://schemas.microsoft.com/office/word/2010/wordprocessingDrawing" xmlns:wp="http://schemas.openxmlformats.org/drawingml/2006/wordprocessingDrawing" xmlns:w10="urn:schemas-microsoft-com:office:word" xmlns:w="http://schemas.openxmlformats.org/wordprocessingml/2006/main" xmlns:w14="http://schemas.microsoft.com/office/word/2010/wordml" xmlns:w15="http://schemas.microsoft.com/office/word/2012/wordml" xmlns:w16se="http://schemas.microsoft.com/office/word/2015/wordml/symex" xmlns:wpg="http://schemas.microsoft.com/office/word/2010/wordprocessingGroup" xmlns:wpi="http://schemas.microsoft.com/office/word/2010/wordprocessingInk" xmlns:wne="http://schemas.microsoft.com/office/word/2006/wordml" xmlns:wps="http://schemas.microsoft.com/office/word/2010/wordprocessingShape" mc:Ignorable="w14 w15 w16se wp14">
   <w:abstractNum w:abstractNumId="0" w15:restartNumberingAfterBreak="0">
     <w:nsid w:val="04EC7CC1"/>
     <w:multiLevelType w:val="hybridMultilevel"/>
@@ -1157,7 +1281,7 @@
 </file>
 
 <file path=word/people.xml><?xml version="1.0" encoding="utf-8"?>
-<w15:people xmlns:wpc="http://schemas.microsoft.com/office/word/2010/wordprocessingCanvas" xmlns:cx="http://schemas.microsoft.com/office/drawing/2014/chartex" xmlns:cx1="http://schemas.microsoft.com/office/drawing/2015/9/8/chartex" xmlns:mc="http://schemas.openxmlformats.org/markup-compatibility/2006" xmlns:o="urn:schemas-microsoft-com:office:office" xmlns:r="http://schemas.openxmlformats.org/officeDocument/2006/relationships" xmlns:m="http://schemas.openxmlformats.org/officeDocument/2006/math" xmlns:v="urn:schemas-microsoft-com:vml" xmlns:wp14="http://schemas.microsoft.com/office/word/2010/wordprocessingDrawing" xmlns:wp="http://schemas.openxmlformats.org/drawingml/2006/wordprocessingDrawing" xmlns:w10="urn:schemas-microsoft-com:office:word" xmlns:w="http://schemas.openxmlformats.org/wordprocessingml/2006/main" xmlns:w14="http://schemas.microsoft.com/office/word/2010/wordml" xmlns:w15="http://schemas.microsoft.com/office/word/2012/wordml" xmlns:w16se="http://schemas.microsoft.com/office/word/2015/wordml/symex" xmlns:wpg="http://schemas.microsoft.com/office/word/2010/wordprocessingGroup" xmlns:wpi="http://schemas.microsoft.com/office/word/2010/wordprocessingInk" xmlns:wne="http://schemas.microsoft.com/office/word/2006/wordml" xmlns:wps="http://schemas.microsoft.com/office/word/2010/wordprocessingShape" mc:Ignorable="w14 w15 w16se wp14">
+<w15:people xmlns:wpc="http://schemas.microsoft.com/office/word/2010/wordprocessingCanvas" xmlns:cx="http://schemas.microsoft.com/office/drawing/2014/chartex" xmlns:cx1="http://schemas.microsoft.com/office/drawing/2015/9/8/chartex" xmlns:cx2="http://schemas.microsoft.com/office/drawing/2015/10/21/chartex" xmlns:mc="http://schemas.openxmlformats.org/markup-compatibility/2006" xmlns:o="urn:schemas-microsoft-com:office:office" xmlns:r="http://schemas.openxmlformats.org/officeDocument/2006/relationships" xmlns:m="http://schemas.openxmlformats.org/officeDocument/2006/math" xmlns:v="urn:schemas-microsoft-com:vml" xmlns:wp14="http://schemas.microsoft.com/office/word/2010/wordprocessingDrawing" xmlns:wp="http://schemas.openxmlformats.org/drawingml/2006/wordprocessingDrawing" xmlns:w10="urn:schemas-microsoft-com:office:word" xmlns:w="http://schemas.openxmlformats.org/wordprocessingml/2006/main" xmlns:w14="http://schemas.microsoft.com/office/word/2010/wordml" xmlns:w15="http://schemas.microsoft.com/office/word/2012/wordml" xmlns:w16se="http://schemas.microsoft.com/office/word/2015/wordml/symex" xmlns:wpg="http://schemas.microsoft.com/office/word/2010/wordprocessingGroup" xmlns:wpi="http://schemas.microsoft.com/office/word/2010/wordprocessingInk" xmlns:wne="http://schemas.microsoft.com/office/word/2006/wordml" xmlns:wps="http://schemas.microsoft.com/office/word/2010/wordprocessingShape" mc:Ignorable="w14 w15 w16se wp14">
   <w15:person w15:author="Chen, Jesse L">
     <w15:presenceInfo w15:providerId="None" w15:userId="Chen, Jesse L"/>
   </w15:person>
@@ -1181,7 +1305,7 @@
       </w:pPr>
     </w:pPrDefault>
   </w:docDefaults>
-  <w:latentStyles w:defLockedState="0" w:defUIPriority="99" w:defSemiHidden="0" w:defUnhideWhenUsed="0" w:defQFormat="0" w:count="371">
+  <w:latentStyles w:defLockedState="0" w:defUIPriority="99" w:defSemiHidden="0" w:defUnhideWhenUsed="0" w:defQFormat="0" w:count="372">
     <w:lsdException w:name="Normal" w:uiPriority="0" w:qFormat="1"/>
     <w:lsdException w:name="heading 1" w:uiPriority="9" w:qFormat="1"/>
     <w:lsdException w:name="heading 2" w:semiHidden="1" w:uiPriority="9" w:unhideWhenUsed="1" w:qFormat="1"/>
@@ -1553,6 +1677,7 @@
     <w:lsdException w:name="List Table 5 Dark Accent 6" w:uiPriority="50"/>
     <w:lsdException w:name="List Table 6 Colorful Accent 6" w:uiPriority="51"/>
     <w:lsdException w:name="List Table 7 Colorful Accent 6" w:uiPriority="52"/>
+    <w:lsdException w:name="Mention" w:semiHidden="1" w:unhideWhenUsed="1"/>
   </w:latentStyles>
   <w:style w:type="paragraph" w:default="1" w:styleId="Normal">
     <w:name w:val="Normal"/>
@@ -1561,7 +1686,6 @@
   <w:style w:type="character" w:default="1" w:styleId="DefaultParagraphFont">
     <w:name w:val="Default Paragraph Font"/>
     <w:uiPriority w:val="1"/>
-    <w:semiHidden/>
     <w:unhideWhenUsed/>
   </w:style>
   <w:style w:type="table" w:default="1" w:styleId="TableNormal">

</xml_diff>

<commit_message>
saving state before testing character creation
</commit_message>
<xml_diff>
--- a/PlotOutline.docx
+++ b/PlotOutline.docx
@@ -11,7 +11,15 @@
         </w:numPr>
       </w:pPr>
       <w:r>
-        <w:t>Protagonist is assumed to be the player’s fursona, so he’s just some normal guy. Nothing is special about the player.</w:t>
+        <w:t xml:space="preserve">Protagonist is assumed to be the player’s </w:t>
+      </w:r>
+      <w:proofErr w:type="spellStart"/>
+      <w:r>
+        <w:t>fursona</w:t>
+      </w:r>
+      <w:proofErr w:type="spellEnd"/>
+      <w:r>
+        <w:t>, so he’s just some normal guy. Nothing is special about the player.</w:t>
       </w:r>
     </w:p>
     <w:p>
@@ -38,11 +46,7 @@
         <w:t>Player gradually learns more and more about it by accident/coincidence as he progresses through the beginning/introduction/prologue before actually deciding to try and save the world</w:t>
       </w:r>
     </w:p>
-    <w:p>
-      <w:r>
-        <w:t>Introduction</w:t>
-      </w:r>
-    </w:p>
+    <w:p/>
     <w:p>
       <w:pPr>
         <w:ind w:firstLine="720"/>
@@ -69,8 +73,13 @@
         <w:t xml:space="preserve">. Getting up and dragging yourself out of bed, you go to answer the door to find a </w:t>
       </w:r>
       <w:r>
-        <w:t>Child of Thorestein</w:t>
-      </w:r>
+        <w:t xml:space="preserve">Child of </w:t>
+      </w:r>
+      <w:proofErr w:type="spellStart"/>
+      <w:r>
+        <w:t>Thorestein</w:t>
+      </w:r>
+      <w:proofErr w:type="spellEnd"/>
       <w:r>
         <w:t xml:space="preserve"> </w:t>
       </w:r>
@@ -84,7 +93,15 @@
         <w:t xml:space="preserve">. </w:t>
       </w:r>
       <w:r>
-        <w:t xml:space="preserve">This is the first time you’ve encountered something like this though because the Children of Thorestein have only recently </w:t>
+        <w:t xml:space="preserve">This is the first time you’ve encountered something like this though because the Children of </w:t>
+      </w:r>
+      <w:proofErr w:type="spellStart"/>
+      <w:r>
+        <w:t>Thorestein</w:t>
+      </w:r>
+      <w:proofErr w:type="spellEnd"/>
+      <w:r>
+        <w:t xml:space="preserve"> have only recently </w:t>
       </w:r>
       <w:r>
         <w:t xml:space="preserve">become a thing and </w:t>
@@ -102,7 +119,15 @@
         <w:t>’</w:t>
       </w:r>
       <w:r>
-        <w:t>s brought upon Karthund. Unlike almost everyone else, this intrigues you rather than annoy</w:t>
+        <w:t xml:space="preserve">s brought upon </w:t>
+      </w:r>
+      <w:proofErr w:type="spellStart"/>
+      <w:r>
+        <w:t>Karthund</w:t>
+      </w:r>
+      <w:proofErr w:type="spellEnd"/>
+      <w:r>
+        <w:t>. Unlike almost everyone else, this intrigues you rather than annoy</w:t>
       </w:r>
       <w:r>
         <w:t>s</w:t>
@@ -116,7 +141,15 @@
         <w:ind w:firstLine="720"/>
       </w:pPr>
       <w:r>
-        <w:t>Once he leaves, you figure you might as well get up and go about your day. Walking around town, you notice a surprising number of Children (of Thorestein) in town doing the same to other homes as well as preaching in the streets.</w:t>
+        <w:t xml:space="preserve">Once he leaves, you figure you might as well get up and go about your day. Walking around town, you notice a surprising number of Children (of </w:t>
+      </w:r>
+      <w:proofErr w:type="spellStart"/>
+      <w:r>
+        <w:t>Thorestein</w:t>
+      </w:r>
+      <w:proofErr w:type="spellEnd"/>
+      <w:r>
+        <w:t>) in town doing the same to other homes as well as preaching in the streets.</w:t>
       </w:r>
       <w:r>
         <w:t xml:space="preserve"> They are distinguishable by their peculiar</w:t>
@@ -143,13 +176,29 @@
         <w:t xml:space="preserve">etc. by their claims. </w:t>
       </w:r>
       <w:r>
-        <w:t xml:space="preserve">The citizens of Staphshire would run the Children out of town if they could, but they are still protected </w:t>
+        <w:t xml:space="preserve">The citizens of </w:t>
+      </w:r>
+      <w:proofErr w:type="spellStart"/>
+      <w:r>
+        <w:t>Staphshire</w:t>
+      </w:r>
+      <w:proofErr w:type="spellEnd"/>
+      <w:r>
+        <w:t xml:space="preserve"> would run the Children out of town if they could, but they are still protected </w:t>
       </w:r>
       <w:r>
         <w:t xml:space="preserve">by </w:t>
       </w:r>
       <w:r>
-        <w:t xml:space="preserve">free speech under Staphian law </w:t>
+        <w:t xml:space="preserve">free speech under </w:t>
+      </w:r>
+      <w:proofErr w:type="spellStart"/>
+      <w:r>
+        <w:t>Staphian</w:t>
+      </w:r>
+      <w:proofErr w:type="spellEnd"/>
+      <w:r>
+        <w:t xml:space="preserve"> law </w:t>
       </w:r>
       <w:r>
         <w:rPr>
@@ -225,7 +274,15 @@
         <w:t>Over the course of a meal, h</w:t>
       </w:r>
       <w:r>
-        <w:t>e tells you all about his people and what they believe will happen if Karthund continues down the path it’s currently on</w:t>
+        <w:t xml:space="preserve">e tells you all about his people and what they believe will happen if </w:t>
+      </w:r>
+      <w:proofErr w:type="spellStart"/>
+      <w:r>
+        <w:t>Karthund</w:t>
+      </w:r>
+      <w:proofErr w:type="spellEnd"/>
+      <w:r>
+        <w:t xml:space="preserve"> continues down the path it’s currently on</w:t>
       </w:r>
       <w:r>
         <w:t>. He mentions Tarboro</w:t>
@@ -240,8 +297,13 @@
         <w:t>he is with the town’s current state of slovenly descent, which is the key prompt to get you to go there to progress the story</w:t>
       </w:r>
       <w:r>
-        <w:t>, because it’s the paragon of gluttony in Karthund</w:t>
-      </w:r>
+        <w:t xml:space="preserve">, because it’s the paragon of gluttony in </w:t>
+      </w:r>
+      <w:proofErr w:type="spellStart"/>
+      <w:r>
+        <w:t>Karthund</w:t>
+      </w:r>
+      <w:proofErr w:type="spellEnd"/>
       <w:r>
         <w:t xml:space="preserve">. </w:t>
       </w:r>
@@ -344,7 +406,15 @@
         <w:t xml:space="preserve"> of all ages</w:t>
       </w:r>
       <w:r>
-        <w:t>, which is saying something considering the state of Karthund, sluggishly lumbering about, panting and sweating from the exhaustion of lugging their own weight around</w:t>
+        <w:t xml:space="preserve">, which is saying something considering the state of </w:t>
+      </w:r>
+      <w:proofErr w:type="spellStart"/>
+      <w:r>
+        <w:t>Karthund</w:t>
+      </w:r>
+      <w:proofErr w:type="spellEnd"/>
+      <w:r>
+        <w:t>, sluggishly lumbering about, panting and sweating from the exhaustion of lugging their own weight around</w:t>
       </w:r>
       <w:r>
         <w:t>.</w:t>
@@ -365,7 +435,15 @@
         <w:t>there’s very little light with the town being hidden deep in the forest</w:t>
       </w:r>
       <w:r>
-        <w:t xml:space="preserve">. There are few people outside, and those that are are barely mobile. Everyone else is inside, glutting themselves </w:t>
+        <w:t xml:space="preserve">. There are few people outside, and those that are </w:t>
+      </w:r>
+      <w:proofErr w:type="spellStart"/>
+      <w:r>
+        <w:t>are</w:t>
+      </w:r>
+      <w:proofErr w:type="spellEnd"/>
+      <w:r>
+        <w:t xml:space="preserve"> barely mobile. Everyone else is inside, glutting themselves </w:t>
       </w:r>
       <w:r>
         <w:t xml:space="preserve">at home if they’re wealthy enough to own </w:t>
@@ -407,7 +485,15 @@
         <w:t xml:space="preserve"> </w:t>
       </w:r>
       <w:r>
-        <w:t>enslaved by Tarboreans and have been fitted with</w:t>
+        <w:t xml:space="preserve">enslaved by </w:t>
+      </w:r>
+      <w:proofErr w:type="spellStart"/>
+      <w:r>
+        <w:t>Tarboreans</w:t>
+      </w:r>
+      <w:proofErr w:type="spellEnd"/>
+      <w:r>
+        <w:t xml:space="preserve"> and have been fitted with</w:t>
       </w:r>
       <w:r>
         <w:t xml:space="preserve"> magically enchanted shock collars </w:t>
@@ -505,8 +591,13 @@
         <w:t>about the town and what’s going on</w:t>
       </w:r>
       <w:r>
-        <w:t>, assuring them that you’re not from Staphshire</w:t>
-      </w:r>
+        <w:t xml:space="preserve">, assuring them that you’re not from </w:t>
+      </w:r>
+      <w:proofErr w:type="spellStart"/>
+      <w:r>
+        <w:t>Staphshire</w:t>
+      </w:r>
+      <w:proofErr w:type="spellEnd"/>
       <w:r>
         <w:t xml:space="preserve">. They all reply, sluggishly and with </w:t>
       </w:r>
@@ -547,7 +638,15 @@
         <w:t xml:space="preserve">s, but it aggregates into the monarchical state </w:t>
       </w:r>
       <w:r>
-        <w:t>of Tarboro encouraging the slobbish behaviors of sloth and gluttony. The royal house, an imposing castle looming in the distance, is where the king and his family reside. Nobody has seen the royal family</w:t>
+        <w:t xml:space="preserve">of Tarboro encouraging the </w:t>
+      </w:r>
+      <w:proofErr w:type="spellStart"/>
+      <w:r>
+        <w:t>slobbish</w:t>
+      </w:r>
+      <w:proofErr w:type="spellEnd"/>
+      <w:r>
+        <w:t xml:space="preserve"> behaviors of sloth and gluttony. The royal house, an imposing castle looming in the distance, is where the king and his family reside. Nobody has seen the royal family</w:t>
       </w:r>
       <w:r>
         <w:t xml:space="preserve"> in person in</w:t>
@@ -792,8 +891,21 @@
       <w:r>
         <w:t xml:space="preserve"> </w:t>
       </w:r>
-      <w:r>
-        <w:t xml:space="preserve">Barro. There’s long since been legend that the remnants of Barro holds unfathomable knowledge of magical food and substances that can help expand their glorious forms </w:t>
+      <w:proofErr w:type="spellStart"/>
+      <w:r>
+        <w:t>Barro</w:t>
+      </w:r>
+      <w:proofErr w:type="spellEnd"/>
+      <w:r>
+        <w:t xml:space="preserve">. There’s long since been legend that the remnants of </w:t>
+      </w:r>
+      <w:proofErr w:type="spellStart"/>
+      <w:r>
+        <w:t>Barro</w:t>
+      </w:r>
+      <w:proofErr w:type="spellEnd"/>
+      <w:r>
+        <w:t xml:space="preserve"> holds unfathomable knowledge of magical food and substances that can help expand their glorious forms </w:t>
       </w:r>
       <w:r>
         <w:rPr>
@@ -826,7 +938,15 @@
         <w:t>er town to Tarboro and that</w:t>
       </w:r>
       <w:r>
-        <w:t xml:space="preserve"> communications between them just dropped years ago, presumably after everyone from both towns got too fat to care about the world outside their own. Only recently have they received news of Barro’s ruin. They don’t care about that or what happened to them though; they only want the secrets to fat </w:t>
+        <w:t xml:space="preserve"> communications between them just dropped years ago, presumably after everyone from both towns got too fat to care about the world outside their own. Only recently have they received news of </w:t>
+      </w:r>
+      <w:proofErr w:type="spellStart"/>
+      <w:r>
+        <w:t>Barro’s</w:t>
+      </w:r>
+      <w:proofErr w:type="spellEnd"/>
+      <w:r>
+        <w:t xml:space="preserve"> ruin. They don’t care about that or what happened to them though; they only want the secrets to fat </w:t>
       </w:r>
       <w:r>
         <w:t xml:space="preserve">they possess </w:t>
@@ -850,8 +970,13 @@
         <w:t xml:space="preserve">putting a shock collar on you and </w:t>
       </w:r>
       <w:r>
-        <w:t>giving you vague directions to Barro</w:t>
-      </w:r>
+        <w:t xml:space="preserve">giving you vague directions to </w:t>
+      </w:r>
+      <w:proofErr w:type="spellStart"/>
+      <w:r>
+        <w:t>Barro</w:t>
+      </w:r>
+      <w:proofErr w:type="spellEnd"/>
       <w:r>
         <w:t>, expecting to hear back from you soon.</w:t>
       </w:r>
@@ -880,7 +1005,21 @@
         <w:rPr>
           <w:highlight w:val="yellow"/>
         </w:rPr>
-        <w:t xml:space="preserve">u gon </w:t>
+        <w:t xml:space="preserve">u </w:t>
+      </w:r>
+      <w:proofErr w:type="spellStart"/>
+      <w:r>
+        <w:rPr>
+          <w:highlight w:val="yellow"/>
+        </w:rPr>
+        <w:t>gon</w:t>
+      </w:r>
+      <w:proofErr w:type="spellEnd"/>
+      <w:r>
+        <w:rPr>
+          <w:highlight w:val="yellow"/>
+        </w:rPr>
+        <w:t xml:space="preserve"> </w:t>
       </w:r>
       <w:r>
         <w:rPr>
@@ -913,451 +1052,700 @@
         </w:rPr>
         <w:t xml:space="preserve"> can be found in Tarboro, including saving, healing, buying items, etc.</w:t>
       </w:r>
+      <w:r>
+        <w:rPr>
+          <w:highlight w:val="yellow"/>
+        </w:rPr>
+        <w:t>)</w:t>
+      </w:r>
+      <w:r>
+        <w:t xml:space="preserve"> until you return from </w:t>
+      </w:r>
+      <w:proofErr w:type="spellStart"/>
+      <w:r>
+        <w:t>Barro</w:t>
+      </w:r>
+      <w:proofErr w:type="spellEnd"/>
+      <w:r>
+        <w:t xml:space="preserve"> with results</w:t>
+      </w:r>
+      <w:r>
+        <w:t>.</w:t>
+      </w:r>
+      <w:r>
+        <w:t xml:space="preserve"> You’re shown out of the castle and now have access through the main entrance.</w:t>
+      </w:r>
+    </w:p>
+    <w:p>
+      <w:pPr>
+        <w:ind w:firstLine="720"/>
+      </w:pPr>
+      <w:r>
+        <w:t xml:space="preserve">You exit Tarboro and explore the eastern forest until you find your way to </w:t>
+      </w:r>
+      <w:proofErr w:type="spellStart"/>
+      <w:r>
+        <w:t>Barro</w:t>
+      </w:r>
+      <w:proofErr w:type="spellEnd"/>
+      <w:r>
+        <w:t>. As you approach, you smell a distinct sweet aroma in the air</w:t>
+      </w:r>
+      <w:r>
+        <w:t xml:space="preserve"> that grows stronger the closer you get</w:t>
+      </w:r>
+      <w:r>
+        <w:t>. Immediately upon entering,</w:t>
+      </w:r>
+      <w:r>
+        <w:t xml:space="preserve"> you’re greeted by a </w:t>
+      </w:r>
+      <w:r>
+        <w:t>blinding</w:t>
+      </w:r>
+      <w:r>
+        <w:t xml:space="preserve"> fog so thick you can’t see </w:t>
+      </w:r>
+      <w:r>
+        <w:t xml:space="preserve">more than a few feet </w:t>
+      </w:r>
+      <w:r>
+        <w:t>in front of you. Cautiously stepping closer</w:t>
+      </w:r>
+      <w:r>
+        <w:t xml:space="preserve">, you find </w:t>
+      </w:r>
+      <w:r>
+        <w:t>the city walls that extend deep into the thick foliage of trees on either side of the entrance.</w:t>
+      </w:r>
+      <w:r>
+        <w:t xml:space="preserve"> The gate is tangled shut by thick vines.</w:t>
+      </w:r>
+      <w:r>
+        <w:t xml:space="preserve"> The walls rise far higher than you can see. </w:t>
+      </w:r>
+      <w:r>
+        <w:t>R</w:t>
+      </w:r>
+      <w:r>
+        <w:t xml:space="preserve">emnants of </w:t>
+      </w:r>
+      <w:proofErr w:type="spellStart"/>
+      <w:r>
+        <w:t>Barro’s</w:t>
+      </w:r>
+      <w:proofErr w:type="spellEnd"/>
+      <w:r>
+        <w:t xml:space="preserve"> </w:t>
+      </w:r>
+      <w:r>
+        <w:t xml:space="preserve">name </w:t>
+      </w:r>
+      <w:r>
+        <w:t xml:space="preserve">are </w:t>
+      </w:r>
+      <w:r>
+        <w:t xml:space="preserve">etched over the </w:t>
+      </w:r>
+      <w:r>
+        <w:t>entrance,</w:t>
+      </w:r>
+      <w:r>
+        <w:t xml:space="preserve"> long since crumpled and consumed by</w:t>
+      </w:r>
+      <w:r>
+        <w:t xml:space="preserve"> </w:t>
+      </w:r>
+      <w:r>
+        <w:t xml:space="preserve">fungi, leaving it barely legible. Adjacent the entrance is an outpost nearly identical to the one </w:t>
+      </w:r>
+      <w:r>
+        <w:t>seen</w:t>
+      </w:r>
+      <w:r>
+        <w:t xml:space="preserve"> outside</w:t>
+      </w:r>
+      <w:r>
+        <w:t xml:space="preserve"> Tarboro</w:t>
+      </w:r>
+      <w:r>
+        <w:t>.</w:t>
+      </w:r>
+      <w:r>
+        <w:t xml:space="preserve"> It’s abandoned, but there’s a rusting sign hanging on the wall that reads “Out to lunch” – it seems the guard never returned from lunch. </w:t>
+      </w:r>
+      <w:r>
+        <w:t xml:space="preserve">You hear a haunting voice that warns you to stay back if you know what’s good for you. </w:t>
+      </w:r>
+      <w:r>
+        <w:t xml:space="preserve">You gulp nervously as you recall what you’ve heard about the plague and what you’ve seen it do to Tarboro. Examining the </w:t>
+      </w:r>
+      <w:r>
+        <w:t>gate closer</w:t>
+      </w:r>
+      <w:r>
+        <w:t xml:space="preserve">, </w:t>
+      </w:r>
+      <w:r>
+        <w:t xml:space="preserve">you quickly discover the vines </w:t>
+      </w:r>
+      <w:r>
+        <w:lastRenderedPageBreak/>
+        <w:t xml:space="preserve">are the source of the sickly sweet smell emanating in the area. They </w:t>
+      </w:r>
+      <w:r>
+        <w:t xml:space="preserve">writhe and </w:t>
+      </w:r>
+      <w:r>
+        <w:t xml:space="preserve">pulsate slowly and ooze with a thick heavy syrupy </w:t>
+      </w:r>
+      <w:r>
+        <w:t>sap</w:t>
+      </w:r>
+      <w:r>
+        <w:t xml:space="preserve">. The vines attack and try to pump you up with syrup if you decide to step any closer. This is the first encounter in which an enemy tries to stuff you. </w:t>
+      </w:r>
+      <w:r>
+        <w:t>It eats you if you lose.</w:t>
+      </w:r>
+    </w:p>
+    <w:p>
+      <w:pPr>
+        <w:ind w:firstLine="720"/>
+      </w:pPr>
+      <w:r>
+        <w:t xml:space="preserve">Once it’s defeated, the gate unlocks, and you push it open without too much effort, causing the rusty hinges to creak loudly and ominously. </w:t>
+      </w:r>
+      <w:r>
+        <w:t>Fog seems to lift somewhat upon passing through the gates, but it’s still very thick; visibility is less than 100 feet.</w:t>
+      </w:r>
+      <w:r>
+        <w:t xml:space="preserve"> An unmistakable musk, similar to that around Tarboro but somewhat faded, lingers in the air.</w:t>
+      </w:r>
+      <w:r>
+        <w:t xml:space="preserve"> In exploring the abandoned ruins of </w:t>
+      </w:r>
+      <w:proofErr w:type="spellStart"/>
+      <w:r>
+        <w:t>Barro</w:t>
+      </w:r>
+      <w:proofErr w:type="spellEnd"/>
+      <w:r>
+        <w:t xml:space="preserve">, you find fairly recent artifacts of the town’s remains </w:t>
+      </w:r>
+      <w:r>
+        <w:rPr>
+          <w:highlight w:val="yellow"/>
+        </w:rPr>
+        <w:t>(the plague has contributed to the rapid overgrowth and takeover by nature)</w:t>
+      </w:r>
+      <w:r>
+        <w:t xml:space="preserve">, mostly items relating to food service but at an unusually larger scale than normal, even for the current state of affairs. You learn about what happened to </w:t>
+      </w:r>
+      <w:proofErr w:type="spellStart"/>
+      <w:r>
+        <w:t>Barro</w:t>
+      </w:r>
+      <w:proofErr w:type="spellEnd"/>
+      <w:r>
+        <w:t xml:space="preserve"> and it turns out they were the first to fall completely to the plague, sloth and gluttony having consumed the town and its inhabitants entirely until they all ate themselves into oblivion. </w:t>
+      </w:r>
+      <w:r>
+        <w:t>Everything reeks of decay, and t</w:t>
+      </w:r>
+      <w:r>
+        <w:t xml:space="preserve">he skeletal remains of citizenry </w:t>
+      </w:r>
+      <w:r>
+        <w:t xml:space="preserve">are found primarily in buildings and places that appear to be enormous kitchens and restaurants that are capable of serving thousands of pounds of food per day </w:t>
+      </w:r>
+      <w:r>
+        <w:t xml:space="preserve">to diners who </w:t>
+      </w:r>
+      <w:r>
+        <w:t>would do</w:t>
+      </w:r>
+      <w:r>
+        <w:t xml:space="preserve"> little more than eat nonstop all day</w:t>
+      </w:r>
+      <w:r>
+        <w:t>.</w:t>
+      </w:r>
+      <w:r>
+        <w:t xml:space="preserve"> You hear the eerie voices of the deceased’s starving spirits whispering in the air, deliriously begging for food, some more hysterical than others.</w:t>
+      </w:r>
+      <w:r>
+        <w:t xml:space="preserve"> </w:t>
+      </w:r>
+      <w:r>
+        <w:t xml:space="preserve">Even in death, the spirits that remain in </w:t>
+      </w:r>
+      <w:proofErr w:type="spellStart"/>
+      <w:r>
+        <w:t>Barro’s</w:t>
+      </w:r>
+      <w:proofErr w:type="spellEnd"/>
+      <w:r>
+        <w:t xml:space="preserve"> ruin still hunger for food. </w:t>
+      </w:r>
+    </w:p>
+    <w:p>
+      <w:pPr>
+        <w:ind w:firstLine="720"/>
+      </w:pPr>
+      <w:r>
+        <w:t xml:space="preserve">There’s also some evidence that suggests </w:t>
+      </w:r>
+      <w:proofErr w:type="spellStart"/>
+      <w:r>
+        <w:t>Barro</w:t>
+      </w:r>
+      <w:proofErr w:type="spellEnd"/>
+      <w:r>
+        <w:t xml:space="preserve"> used to produce and export lumber in a previous life. The trees surrounding the town are thick and massively overgrown, and almost everything </w:t>
+      </w:r>
+      <w:r>
+        <w:t xml:space="preserve">that can be made of wood is in fact of made of wood. You find documents in office-like rooms and buildings that discuss </w:t>
+      </w:r>
+      <w:proofErr w:type="spellStart"/>
+      <w:r>
+        <w:t>Barro’s</w:t>
+      </w:r>
+      <w:proofErr w:type="spellEnd"/>
+      <w:r>
+        <w:t xml:space="preserve"> recent history. They explain that no one had previously lived there as the town’s only purpose was to produce lumber, but after the abundance of food from the plague, there was a sudden shift in demand from lumber to food. As a result, the </w:t>
+      </w:r>
+      <w:r>
+        <w:t xml:space="preserve">giant </w:t>
+      </w:r>
+      <w:r>
+        <w:t>sawmill</w:t>
+      </w:r>
+      <w:r>
+        <w:t xml:space="preserve"> </w:t>
+      </w:r>
+      <w:r>
+        <w:rPr>
+          <w:highlight w:val="yellow"/>
+        </w:rPr>
+        <w:t>(figure out how sawmills are setup on rivers and redesign the area appropriately)</w:t>
+      </w:r>
+      <w:r>
+        <w:t xml:space="preserve"> was converted into a </w:t>
+      </w:r>
+      <w:r>
+        <w:t xml:space="preserve">giant </w:t>
+      </w:r>
+      <w:r>
+        <w:t>slaughterhouse to make the process of butchering massive quantities of meat an easy and quick task. There was no longer any interest in exporting lumber, and everyone was only concerned with food as people started flooding in</w:t>
+      </w:r>
+      <w:r>
+        <w:t xml:space="preserve"> from Tarboro</w:t>
+      </w:r>
+      <w:r>
+        <w:t xml:space="preserve"> to settle in </w:t>
+      </w:r>
+      <w:proofErr w:type="spellStart"/>
+      <w:r>
+        <w:t>Barro</w:t>
+      </w:r>
+      <w:proofErr w:type="spellEnd"/>
+      <w:r>
+        <w:t xml:space="preserve"> to have better access to food</w:t>
+      </w:r>
+      <w:r>
+        <w:t xml:space="preserve">. These notes eventually lead you to the slaughterhouse in the back of town, </w:t>
+      </w:r>
+      <w:r>
+        <w:t xml:space="preserve">which is </w:t>
+      </w:r>
+      <w:r>
+        <w:t>hidden at the end of a maze. The maze is actually an enormous lumberyard</w:t>
+      </w:r>
+      <w:r>
+        <w:t xml:space="preserve"> that was created when interest in the product dwindled. Workers just started abandoning logs of lumber wherever they fit, and it ended up an unorganized maze-like mess of massive stacks of lumber.</w:t>
+      </w:r>
+    </w:p>
+    <w:p>
+      <w:pPr>
+        <w:ind w:firstLine="720"/>
+      </w:pPr>
+      <w:r>
+        <w:t xml:space="preserve">Once in the slaughterhouse itself, you encounter the boss which is some enormous, monstrously fat creature that reminds you of Tarboro’s royalty but at an impossible scale </w:t>
+      </w:r>
+      <w:r>
+        <w:rPr>
+          <w:highlight w:val="yellow"/>
+        </w:rPr>
+        <w:t>(the monster is actually a smaller version of the final boss, like its precursor or harbinger or something)</w:t>
+      </w:r>
+      <w:r>
+        <w:t xml:space="preserve">. </w:t>
+      </w:r>
+      <w:r>
+        <w:t>Its belly glows a bright sickly green which is the source of its power. Defeating it causes its corpse to disintegrate until nothing but the source of the glowing remains. It’s a magical orb that is part of the embodiment of the plague; it represents all the sloth associated with the god’s gluttony.</w:t>
+      </w:r>
+    </w:p>
+    <w:p>
+      <w:pPr>
+        <w:ind w:firstLine="720"/>
+      </w:pPr>
+      <w:r>
+        <w:t xml:space="preserve">The back room of the slaughterhouse opens after you pick up the orb. Inside, you find a fountain that’s been hidden deep inside </w:t>
+      </w:r>
+      <w:proofErr w:type="spellStart"/>
+      <w:r>
+        <w:t>Barro</w:t>
+      </w:r>
+      <w:proofErr w:type="spellEnd"/>
+      <w:r>
+        <w:t xml:space="preserve">. Instead of water or something, it serves as some sort of infinite source of magical hyper-fattening sludge. The fountain overflows into a drain that surrounds it, sluggishly dripping into the deep abyss. There’s a journal on the ground that doesn’t name an owner, but it reveals that the he could no longer control himself as his hunger and lust to grow fatter drove him </w:t>
+      </w:r>
+      <w:r>
+        <w:lastRenderedPageBreak/>
+        <w:t>to insanity.</w:t>
+      </w:r>
+      <w:r>
+        <w:t xml:space="preserve"> When he found the fountain and learned what it did, he drank the sludge that oozes and bubbles out of it. It was the holy grail of </w:t>
+      </w:r>
+      <w:proofErr w:type="spellStart"/>
+      <w:r>
+        <w:t>Barro</w:t>
+      </w:r>
+      <w:proofErr w:type="spellEnd"/>
+      <w:r>
+        <w:t xml:space="preserve"> and the secret to its unfathomable gluttony and sloth. For years, he was addicted</w:t>
+      </w:r>
+      <w:r>
+        <w:t xml:space="preserve"> </w:t>
+      </w:r>
+      <w:r>
+        <w:t xml:space="preserve">beyond control, and all he did was drink; it was what he survived on after the death of </w:t>
+      </w:r>
+      <w:proofErr w:type="spellStart"/>
+      <w:r>
+        <w:t>Barro</w:t>
+      </w:r>
+      <w:proofErr w:type="spellEnd"/>
+      <w:r>
+        <w:t xml:space="preserve">. The journal rapidly becomes less and less comprehendible towards the end as he descends to madness. It’s presumed that he became the monster you just killed. It’s obvious this is what the king of Tarboro was looking for. You take a sample to give him. You can also drink from it if you dare or keep some for yourself, but it won’t have the same effects on you because the monster was a very special for the plague </w:t>
+      </w:r>
+      <w:r>
+        <w:rPr>
+          <w:highlight w:val="yellow"/>
+        </w:rPr>
+        <w:t>(he was one of the four “chosen” or something to embody the plague; there’s one from each region)</w:t>
+      </w:r>
+      <w:r>
+        <w:t xml:space="preserve">. </w:t>
+      </w:r>
+      <w:r>
+        <w:t>Instead, it just has hyper-</w:t>
+      </w:r>
+      <w:r>
+        <w:t>fattening properties</w:t>
+      </w:r>
+      <w:r>
+        <w:t xml:space="preserve"> that you can indulge in, if the plague has already consumed enough of your mind </w:t>
+      </w:r>
+      <w:r>
+        <w:rPr>
+          <w:highlight w:val="yellow"/>
+        </w:rPr>
+        <w:t>(read: if you can’t resist the temptation of making yourself fatter)</w:t>
+      </w:r>
+      <w:r>
+        <w:t>.</w:t>
+      </w:r>
+      <w:r>
+        <w:t xml:space="preserve"> </w:t>
+      </w:r>
+    </w:p>
+    <w:p>
+      <w:pPr>
+        <w:ind w:firstLine="720"/>
+      </w:pPr>
+      <w:r>
+        <w:t xml:space="preserve">Making your way back to Tarboro, you present your findings about </w:t>
+      </w:r>
+      <w:proofErr w:type="spellStart"/>
+      <w:r>
+        <w:t>Barro</w:t>
+      </w:r>
+      <w:proofErr w:type="spellEnd"/>
+      <w:r>
+        <w:t xml:space="preserve"> itself to the king and queen, but they don’t care. They only demand to know what you’ve learned about </w:t>
+      </w:r>
+      <w:proofErr w:type="spellStart"/>
+      <w:r>
+        <w:t>Barro’s</w:t>
+      </w:r>
+      <w:proofErr w:type="spellEnd"/>
+      <w:r>
+        <w:t xml:space="preserve"> fattening secrets. Reluctantly, you present him a sample of the sludge you collected</w:t>
+      </w:r>
+      <w:r>
+        <w:t xml:space="preserve"> and explain what you know about it and how to get it, eventually getting to the monster, but they quickly silence you to have a </w:t>
+      </w:r>
+      <w:r>
+        <w:t>slave</w:t>
+      </w:r>
+      <w:r>
+        <w:t xml:space="preserve"> seize it</w:t>
+      </w:r>
+      <w:r>
+        <w:t xml:space="preserve">. </w:t>
+      </w:r>
+      <w:r>
+        <w:t xml:space="preserve">The king takes it and gives it a taste before his pupils dilate, nearly dropping the container in an episode of revelation from its divine flavor. Immediately, he chugs the rest of the sludge and through the container away. He says he can feel himself growing bigger already, which may or may not necessarily be true. He demands more and assembles a team of his </w:t>
+      </w:r>
+      <w:r>
+        <w:t>slave</w:t>
+      </w:r>
+      <w:r>
+        <w:t xml:space="preserve">s to begin harvesting it from </w:t>
+      </w:r>
+      <w:proofErr w:type="spellStart"/>
+      <w:r>
+        <w:t>Barro</w:t>
+      </w:r>
+      <w:proofErr w:type="spellEnd"/>
+      <w:r>
+        <w:t>. It will be kept a secret from the citizenry as the royal family spends the rest of their lives growing even fatter even faster.</w:t>
+      </w:r>
+      <w:r>
+        <w:t xml:space="preserve"> </w:t>
+      </w:r>
+      <w:r>
+        <w:t>Abruptly, you’re kicked out of the castle and free to go.</w:t>
+      </w:r>
+      <w:r>
+        <w:t xml:space="preserve"> Just before you leave though, s</w:t>
+      </w:r>
+      <w:r>
+        <w:t xml:space="preserve">omething flops out from between one of the king's countless folds and rattles to the floor as he starts flailing and barking orders to </w:t>
+      </w:r>
+      <w:r>
+        <w:t xml:space="preserve">his </w:t>
+      </w:r>
+      <w:r>
+        <w:t>slave</w:t>
+      </w:r>
+      <w:r>
+        <w:t xml:space="preserve">s. It appears to be the </w:t>
+      </w:r>
+      <w:proofErr w:type="spellStart"/>
+      <w:r>
+        <w:t>Tarborean</w:t>
+      </w:r>
+      <w:proofErr w:type="spellEnd"/>
+      <w:r>
+        <w:t xml:space="preserve"> royal crest. It's sticky and coated in a thick layer grime and sweat</w:t>
+      </w:r>
+      <w:r>
+        <w:t>. You take it with you while no one is looking before exiting</w:t>
+      </w:r>
+      <w:r>
+        <w:t>.</w:t>
+      </w:r>
+      <w:r>
+        <w:t xml:space="preserve"> </w:t>
+      </w:r>
+      <w:r>
+        <w:t xml:space="preserve">Astonished, yet curiously fascinated, by how utterly consumed they were by the plague, you think it best to return to return to </w:t>
+      </w:r>
+      <w:proofErr w:type="spellStart"/>
+      <w:r>
+        <w:t>Staphshire</w:t>
+      </w:r>
+      <w:proofErr w:type="spellEnd"/>
+      <w:r>
+        <w:t xml:space="preserve"> and find the Children’s church outside town to share your findings and learn more.</w:t>
+      </w:r>
+    </w:p>
+    <w:p>
+      <w:pPr>
+        <w:ind w:firstLine="720"/>
+      </w:pPr>
+      <w:r>
+        <w:t xml:space="preserve">You’re eventually directed to the west where </w:t>
+      </w:r>
+      <w:proofErr w:type="spellStart"/>
+      <w:r>
+        <w:t>Diraq</w:t>
+      </w:r>
+      <w:proofErr w:type="spellEnd"/>
+      <w:r>
+        <w:t xml:space="preserve"> has descended into a horrifying anarchy in which power is defined by one’s size and ability to </w:t>
+      </w:r>
+      <w:proofErr w:type="spellStart"/>
+      <w:r>
+        <w:t>vore</w:t>
+      </w:r>
+      <w:proofErr w:type="spellEnd"/>
+      <w:r>
+        <w:t xml:space="preserve"> another person.</w:t>
+      </w:r>
+      <w:r>
+        <w:t xml:space="preserve"> This is where the plague begins corrupting you, and you consider </w:t>
+      </w:r>
+      <w:r>
+        <w:t>how great being fat and greedy is.</w:t>
+      </w:r>
+      <w:r>
+        <w:t xml:space="preserve"> The area was previously closed by a guard blocking the only entrance to the region. Presenting the </w:t>
+      </w:r>
+      <w:proofErr w:type="spellStart"/>
+      <w:r>
+        <w:t>Tarborean</w:t>
+      </w:r>
+      <w:proofErr w:type="spellEnd"/>
+      <w:r>
+        <w:t xml:space="preserve"> crest grants you access, but the guard wonders how you got it since no one’s seen or heard anything about Tarboro in years.</w:t>
+      </w:r>
+    </w:p>
+    <w:p>
+      <w:r>
+        <w:br w:type="page"/>
+      </w:r>
+    </w:p>
+    <w:p>
+      <w:pPr>
+        <w:ind w:firstLine="720"/>
+      </w:pPr>
+    </w:p>
+    <w:p>
+      <w:pPr>
+        <w:ind w:firstLine="720"/>
+      </w:pPr>
+      <w:proofErr w:type="spellStart"/>
+      <w:r>
+        <w:t>Thorestein</w:t>
+      </w:r>
+      <w:proofErr w:type="spellEnd"/>
+      <w:r>
+        <w:t xml:space="preserve"> is a façade. </w:t>
+      </w:r>
+      <w:r>
+        <w:t>“</w:t>
+      </w:r>
+      <w:proofErr w:type="spellStart"/>
+      <w:r>
+        <w:t>Thorestein</w:t>
+      </w:r>
+      <w:proofErr w:type="spellEnd"/>
+      <w:r>
+        <w:t>”</w:t>
+      </w:r>
+      <w:r>
+        <w:t xml:space="preserve"> is just a pseudonym/euphemism for the god of gluttony himself. The Children of </w:t>
+      </w:r>
+      <w:proofErr w:type="spellStart"/>
+      <w:r>
+        <w:t>Thorestein</w:t>
+      </w:r>
+      <w:proofErr w:type="spellEnd"/>
+      <w:r>
+        <w:t xml:space="preserve"> are tricked by “</w:t>
+      </w:r>
+      <w:proofErr w:type="spellStart"/>
+      <w:r>
+        <w:t>Thorestein</w:t>
+      </w:r>
+      <w:proofErr w:type="spellEnd"/>
+      <w:r>
+        <w:t xml:space="preserve">” to collect fat from the fattened people of </w:t>
+      </w:r>
+      <w:proofErr w:type="spellStart"/>
+      <w:r>
+        <w:t>Karthund</w:t>
+      </w:r>
+      <w:proofErr w:type="spellEnd"/>
+      <w:r>
+        <w:t xml:space="preserve"> and return to him in the mountains once themselves are fat enough to give their newfound fat to him.</w:t>
+      </w:r>
+    </w:p>
+    <w:p>
+      <w:pPr>
+        <w:ind w:firstLine="720"/>
+      </w:pPr>
+      <w:r>
+        <w:t xml:space="preserve">The map system needs to be changed to include a “fog of war” that is removed in chunks based on where the player is/has explored. </w:t>
+      </w:r>
+    </w:p>
+    <w:p>
+      <w:pPr>
+        <w:ind w:firstLine="720"/>
+      </w:pPr>
+    </w:p>
+    <w:p>
+      <w:pPr>
+        <w:ind w:firstLine="720"/>
+      </w:pPr>
+      <w:r>
+        <w:t>Every which way you look, you find yourself surrounded by excess and abundance. All day, a seemingly endless supply food can be seen being wheeled into town by the cartload, those around you celebrating the unfathomable bounty that nature has bestowed upon the land. Life is easy now, with the Great Famine long since dispelled. There’s no more need to worry about your next meal when it’s already on the table.</w:t>
+      </w:r>
+      <w:r>
+        <w:t xml:space="preserve"> Things couldn’t be any better.</w:t>
+      </w:r>
+    </w:p>
+    <w:p>
+      <w:pPr>
+        <w:ind w:firstLine="720"/>
+      </w:pPr>
+      <w:r>
+        <w:t>There are some who don’t see it that way, ho</w:t>
+      </w:r>
+      <w:r>
+        <w:t xml:space="preserve">wever. They decry this miracle </w:t>
+      </w:r>
+    </w:p>
+    <w:p>
+      <w:pPr>
+        <w:ind w:firstLine="720"/>
+      </w:pPr>
       <w:bookmarkStart w:id="2" w:name="_GoBack"/>
       <w:bookmarkEnd w:id="2"/>
-      <w:r>
-        <w:rPr>
-          <w:highlight w:val="yellow"/>
-        </w:rPr>
-        <w:t>)</w:t>
-      </w:r>
-      <w:r>
-        <w:t xml:space="preserve"> until you return from Barro with results</w:t>
-      </w:r>
-      <w:r>
-        <w:t>.</w:t>
-      </w:r>
-      <w:r>
-        <w:t xml:space="preserve"> You’re shown out of the castle and now have access through the main entrance.</w:t>
-      </w:r>
     </w:p>
     <w:p>
       <w:pPr>
         <w:ind w:firstLine="720"/>
       </w:pPr>
       <w:r>
-        <w:t>You exit Tarboro and explore the eastern forest until you find your way to Barro</w:t>
-      </w:r>
-      <w:r>
-        <w:t>. As you approach, you smell a distinct sweet aroma in the air</w:t>
-      </w:r>
-      <w:r>
-        <w:t xml:space="preserve"> that grows stronger the closer you get</w:t>
-      </w:r>
-      <w:r>
-        <w:t>. Immediately upon entering,</w:t>
-      </w:r>
-      <w:r>
-        <w:t xml:space="preserve"> you’re greeted by a </w:t>
-      </w:r>
-      <w:r>
-        <w:t>blinding</w:t>
-      </w:r>
-      <w:r>
-        <w:t xml:space="preserve"> fog so thick you can’t see </w:t>
-      </w:r>
-      <w:r>
-        <w:t xml:space="preserve">more than a few feet </w:t>
-      </w:r>
-      <w:r>
-        <w:t>in front of you. Cautiously stepping closer</w:t>
-      </w:r>
-      <w:r>
-        <w:t xml:space="preserve">, you find </w:t>
-      </w:r>
-      <w:r>
-        <w:t>the city walls that extend deep into the thick foliage of trees on either side of the entrance.</w:t>
-      </w:r>
-      <w:r>
-        <w:t xml:space="preserve"> The gate is tangled shut by thick vines.</w:t>
-      </w:r>
-      <w:r>
-        <w:t xml:space="preserve"> The walls rise far higher than you can see. </w:t>
-      </w:r>
-      <w:r>
-        <w:t>R</w:t>
-      </w:r>
-      <w:r>
-        <w:t xml:space="preserve">emnants of </w:t>
-      </w:r>
-      <w:r>
-        <w:t xml:space="preserve">Barro’s </w:t>
-      </w:r>
-      <w:r>
-        <w:t xml:space="preserve">name </w:t>
-      </w:r>
-      <w:r>
-        <w:t xml:space="preserve">are </w:t>
-      </w:r>
-      <w:r>
-        <w:t xml:space="preserve">etched over the </w:t>
-      </w:r>
-      <w:r>
-        <w:t>entrance,</w:t>
-      </w:r>
-      <w:r>
-        <w:t xml:space="preserve"> long since crumpled and consumed by</w:t>
-      </w:r>
-      <w:r>
-        <w:t xml:space="preserve"> </w:t>
-      </w:r>
-      <w:r>
-        <w:t xml:space="preserve">fungi, leaving it barely legible. Adjacent the entrance is an outpost nearly identical to the one </w:t>
-      </w:r>
-      <w:r>
-        <w:t>seen</w:t>
-      </w:r>
-      <w:r>
-        <w:t xml:space="preserve"> outside</w:t>
-      </w:r>
-      <w:r>
-        <w:t xml:space="preserve"> Tarboro</w:t>
-      </w:r>
-      <w:r>
-        <w:t>.</w:t>
-      </w:r>
-      <w:r>
-        <w:t xml:space="preserve"> It’s abandoned, but there’s a rusting sign hanging on the wall that reads “Out to lunch” – it seems the guard never returned from lunch. </w:t>
-      </w:r>
-      <w:r>
-        <w:t xml:space="preserve">You hear a haunting voice that warns you to stay back if you know what’s good for you. </w:t>
-      </w:r>
-      <w:r>
-        <w:t xml:space="preserve">You gulp nervously as you recall what you’ve heard about the plague and what you’ve seen it do to Tarboro. Examining the </w:t>
-      </w:r>
-      <w:r>
-        <w:t>gate closer</w:t>
-      </w:r>
-      <w:r>
-        <w:t xml:space="preserve">, </w:t>
-      </w:r>
-      <w:r>
-        <w:t xml:space="preserve">you quickly discover the vines </w:t>
-      </w:r>
-      <w:r>
-        <w:lastRenderedPageBreak/>
-        <w:t xml:space="preserve">are the source of the sickly sweet smell emanating in the area. They </w:t>
-      </w:r>
-      <w:r>
-        <w:t xml:space="preserve">writhe and </w:t>
-      </w:r>
-      <w:r>
-        <w:t xml:space="preserve">pulsate slowly and ooze with a thick heavy syrupy </w:t>
-      </w:r>
-      <w:r>
-        <w:t>sap</w:t>
-      </w:r>
-      <w:r>
-        <w:t xml:space="preserve">. The vines attack and try to pump you up with syrup if you decide to step any closer. This is the first encounter in which an enemy tries to stuff you. </w:t>
-      </w:r>
-      <w:r>
-        <w:t>It eats you if you lose.</w:t>
-      </w:r>
-    </w:p>
-    <w:p>
-      <w:pPr>
-        <w:ind w:firstLine="720"/>
-      </w:pPr>
-      <w:r>
-        <w:t xml:space="preserve">Once it’s defeated, the gate unlocks, and you push it open without too much effort, causing the rusty hinges to creak loudly and ominously. </w:t>
-      </w:r>
-      <w:r>
-        <w:t>Fog seems to lift somewhat upon passing through the gates, but it’s still very thick; visibility is less than 100 feet.</w:t>
-      </w:r>
-      <w:r>
-        <w:t xml:space="preserve"> An unmistakable musk, similar to that around Tarboro but somewhat faded, lingers in the air.</w:t>
-      </w:r>
-      <w:r>
-        <w:t xml:space="preserve"> In exploring the abandoned ruins of Barro, you find fairly recent artifacts of the town’s remains </w:t>
-      </w:r>
-      <w:r>
-        <w:rPr>
-          <w:highlight w:val="yellow"/>
-        </w:rPr>
-        <w:t>(the plague has contributed to the rapid overgrowth and takeover by nature)</w:t>
-      </w:r>
-      <w:r>
-        <w:t xml:space="preserve">, mostly items relating to food service but at an unusually larger scale than normal, even for the current state of affairs. You learn about what happened to Barro and it turns out they were the first to fall completely to the plague, sloth and gluttony having consumed the town and its inhabitants entirely until they all ate themselves into oblivion. </w:t>
-      </w:r>
-      <w:r>
-        <w:t>Everything reeks of decay, and t</w:t>
-      </w:r>
-      <w:r>
-        <w:t xml:space="preserve">he skeletal remains of citizenry </w:t>
-      </w:r>
-      <w:r>
-        <w:t xml:space="preserve">are found primarily in buildings and places that appear to be enormous kitchens and restaurants that are capable of serving thousands of pounds of food per day </w:t>
-      </w:r>
-      <w:r>
-        <w:t xml:space="preserve">to diners who </w:t>
-      </w:r>
-      <w:r>
-        <w:t>would do</w:t>
-      </w:r>
-      <w:r>
-        <w:t xml:space="preserve"> little more than eat nonstop all day</w:t>
-      </w:r>
-      <w:r>
-        <w:t>.</w:t>
-      </w:r>
-      <w:r>
-        <w:t xml:space="preserve"> You hear the eerie voices of the deceased’s starving spirits whispering in the air, deliriously begging for food, some more hysterical than others.</w:t>
-      </w:r>
-      <w:r>
-        <w:t xml:space="preserve"> </w:t>
-      </w:r>
-      <w:r>
-        <w:t xml:space="preserve">Even in death, the spirits that remain in Barro’s ruin still hunger for food. </w:t>
-      </w:r>
-    </w:p>
-    <w:p>
-      <w:pPr>
-        <w:ind w:firstLine="720"/>
-      </w:pPr>
-      <w:r>
-        <w:t xml:space="preserve">There’s also some evidence that suggests Barro used to produce and export lumber in a previous life. The trees surrounding the town are thick and massively overgrown, and almost everything </w:t>
-      </w:r>
-      <w:r>
-        <w:t xml:space="preserve">that can be made of wood is in fact of made of wood. You find documents in office-like rooms and buildings that discuss Barro’s recent history. They explain that no one had previously lived there as the town’s only purpose was to produce lumber, but after the abundance of food from the plague, there was a sudden shift in demand from lumber to food. As a result, the </w:t>
-      </w:r>
-      <w:r>
-        <w:t xml:space="preserve">giant </w:t>
-      </w:r>
-      <w:r>
-        <w:t>sawmill</w:t>
-      </w:r>
-      <w:r>
-        <w:t xml:space="preserve"> </w:t>
-      </w:r>
-      <w:r>
-        <w:rPr>
-          <w:highlight w:val="yellow"/>
-        </w:rPr>
-        <w:t>(figure out how sawmills are setup on rivers and redesign the area appropriately)</w:t>
-      </w:r>
-      <w:r>
-        <w:t xml:space="preserve"> was converted into a </w:t>
-      </w:r>
-      <w:r>
-        <w:t xml:space="preserve">giant </w:t>
-      </w:r>
-      <w:r>
-        <w:t>slaughterhouse to make the process of butchering massive quantities of meat an easy and quick task. There was no longer any interest in exporting lumber, and everyone was only concerned with food as people started flooding in</w:t>
-      </w:r>
-      <w:r>
-        <w:t xml:space="preserve"> from Tarboro</w:t>
-      </w:r>
-      <w:r>
-        <w:t xml:space="preserve"> to settle in Barro</w:t>
-      </w:r>
-      <w:r>
-        <w:t xml:space="preserve"> to have better access to food</w:t>
-      </w:r>
-      <w:r>
-        <w:t xml:space="preserve">. These notes eventually lead you to the slaughterhouse in the back of town, </w:t>
-      </w:r>
-      <w:r>
-        <w:t xml:space="preserve">which is </w:t>
-      </w:r>
-      <w:r>
-        <w:t>hidden at the end of a maze. The maze is actually an enormous lumberyard</w:t>
-      </w:r>
-      <w:r>
-        <w:t xml:space="preserve"> that was created when interest in the product dwindled. Workers just started abandoning logs of lumber wherever they fit, and it ended up an unorganized maze-like mess of massive stacks of lumber.</w:t>
-      </w:r>
-    </w:p>
-    <w:p>
-      <w:pPr>
-        <w:ind w:firstLine="720"/>
-      </w:pPr>
-      <w:r>
-        <w:t xml:space="preserve">Once in the slaughterhouse itself, you encounter the boss which is some enormous, monstrously fat creature that reminds you of Tarboro’s royalty but at an impossible scale </w:t>
-      </w:r>
-      <w:r>
-        <w:rPr>
-          <w:highlight w:val="yellow"/>
-        </w:rPr>
-        <w:t>(the monster is actually a smaller version of the final boss, like its precursor or harbinger or something)</w:t>
-      </w:r>
-      <w:r>
-        <w:t xml:space="preserve">. </w:t>
-      </w:r>
-      <w:r>
-        <w:t>Its belly glows a bright sickly green which is the source of its power. Defeating it causes its corpse to disintegrate until nothing but the source of the glowing remains. It’s a magical orb that is part of the embodiment of the plague; it represents all the sloth associated with the god’s gluttony.</w:t>
-      </w:r>
-    </w:p>
-    <w:p>
-      <w:pPr>
-        <w:ind w:firstLine="720"/>
-      </w:pPr>
-      <w:r>
-        <w:t xml:space="preserve">The back room of the slaughterhouse opens after you pick up the orb. Inside, you find a fountain that’s been hidden deep inside Barro. Instead of water or something, it serves as some sort of infinite source of magical hyper-fattening sludge. The fountain overflows into a drain that surrounds it, sluggishly dripping into the deep abyss. There’s a journal on the ground that doesn’t name an owner, but it reveals that the he could no longer control himself as his hunger and lust to grow fatter drove him </w:t>
-      </w:r>
-      <w:r>
-        <w:lastRenderedPageBreak/>
-        <w:t>to insanity.</w:t>
-      </w:r>
-      <w:r>
-        <w:t xml:space="preserve"> When he found the fountain and learned what it did, he drank the sludge that oozes and bubbles out of it. It was the holy grail of Barro and the secret to its unfathomable gluttony and sloth. For years, he was addicted</w:t>
-      </w:r>
-      <w:r>
-        <w:t xml:space="preserve"> </w:t>
-      </w:r>
-      <w:r>
-        <w:t xml:space="preserve">beyond control, and all he did was drink; it was what he survived on after the death of Barro. The journal rapidly becomes less and less comprehendible towards the end as he descends to madness. It’s presumed that he became the monster you just killed. It’s obvious this is what the king of Tarboro was looking for. You take a sample to give him. You can also drink from it if you dare or keep some for yourself, but it won’t have the same effects on you because the monster was a very special for the plague </w:t>
-      </w:r>
-      <w:r>
-        <w:rPr>
-          <w:highlight w:val="yellow"/>
-        </w:rPr>
-        <w:t>(he was one of the four “chosen” or something to embody the plague; there’s one from each region)</w:t>
-      </w:r>
-      <w:r>
-        <w:t xml:space="preserve">. </w:t>
-      </w:r>
-      <w:r>
-        <w:t>Instead, it just has hyper-</w:t>
-      </w:r>
-      <w:r>
-        <w:t>fattening properties</w:t>
-      </w:r>
-      <w:r>
-        <w:t xml:space="preserve"> that you can indulge in, if the plague has already consumed enough of your mind </w:t>
-      </w:r>
-      <w:r>
-        <w:rPr>
-          <w:highlight w:val="yellow"/>
-        </w:rPr>
-        <w:t>(read: if you can’t resist the temptation of making yourself fatter)</w:t>
-      </w:r>
-      <w:r>
-        <w:t>.</w:t>
-      </w:r>
-      <w:r>
-        <w:t xml:space="preserve"> </w:t>
-      </w:r>
-    </w:p>
-    <w:p>
-      <w:pPr>
-        <w:ind w:firstLine="720"/>
-      </w:pPr>
-      <w:r>
-        <w:t>Making your way back to Tarboro, you present your findings about Barro itself to the king and queen, but they don’t care. They only demand to know what you’ve learned about Barro’s fattening secrets. Reluctantly, you present him a sample of the sludge you collected</w:t>
-      </w:r>
-      <w:r>
-        <w:t xml:space="preserve"> and explain what you know about it and how to get it, eventually getting to the monster, but they quickly silence you to have a </w:t>
-      </w:r>
-      <w:r>
-        <w:t>slave</w:t>
-      </w:r>
-      <w:r>
-        <w:t xml:space="preserve"> seize it</w:t>
-      </w:r>
-      <w:r>
-        <w:t xml:space="preserve">. </w:t>
-      </w:r>
-      <w:r>
-        <w:t xml:space="preserve">The king takes it and gives it a taste before his pupils dilate, nearly dropping the container in an episode of revelation from its divine flavor. Immediately, he chugs the rest of the sludge and through the container away. He says he can feel himself growing bigger already, which may or may not necessarily be true. He demands more and assembles a team of his </w:t>
-      </w:r>
-      <w:r>
-        <w:t>slave</w:t>
-      </w:r>
-      <w:r>
-        <w:t>s to begin harvesting it from Barro. It will be kept a secret from the citizenry as the royal family spends the rest of their lives growing even fatter even faster.</w:t>
-      </w:r>
-      <w:r>
-        <w:t xml:space="preserve"> </w:t>
-      </w:r>
-      <w:r>
-        <w:t>Abruptly, you’re kicked out of the castle and free to go.</w:t>
-      </w:r>
-      <w:r>
-        <w:t xml:space="preserve"> Just before you leave though, s</w:t>
-      </w:r>
-      <w:r>
-        <w:t xml:space="preserve">omething flops out from between one of the king's countless folds and rattles to the floor as he starts flailing and barking orders to </w:t>
-      </w:r>
-      <w:r>
-        <w:t xml:space="preserve">his </w:t>
-      </w:r>
-      <w:r>
-        <w:t>slave</w:t>
-      </w:r>
-      <w:r>
-        <w:t>s. It appears to be the Tarborean royal crest. It's sticky and coated in a thick layer grime and sweat</w:t>
-      </w:r>
-      <w:r>
-        <w:t>. You take it with you while no one is looking before exiting</w:t>
-      </w:r>
-      <w:r>
-        <w:t>.</w:t>
-      </w:r>
-      <w:r>
-        <w:t xml:space="preserve"> </w:t>
-      </w:r>
-      <w:r>
-        <w:t>Astonished, yet curiously fascinated, by how utterly consumed they were by the plague, you think it best to return to return to Staphshire and find the Children’s church outside town to share your findings and learn more.</w:t>
-      </w:r>
-    </w:p>
-    <w:p>
-      <w:pPr>
-        <w:ind w:firstLine="720"/>
-      </w:pPr>
-      <w:r>
-        <w:t>You’re eventually directed to the west where Diraq has descended into a horrifying anarchy in which power is defined by one’s size and ability to vore another person.</w:t>
-      </w:r>
-      <w:r>
-        <w:t xml:space="preserve"> This is where the plague begins corrupting you, and you consider </w:t>
-      </w:r>
-      <w:r>
-        <w:t>how great being fat and greedy is.</w:t>
-      </w:r>
-      <w:r>
-        <w:t xml:space="preserve"> The area was previously closed by a guard blocking the only entrance to the region. Presenting the Tarborean crest grants you access, but the guard wonders how you got it since no one’s seen or heard anything about Tarboro in years.</w:t>
-      </w:r>
-    </w:p>
-    <w:p>
-      <w:r>
-        <w:br w:type="page"/>
-      </w:r>
-    </w:p>
-    <w:p>
-      <w:pPr>
-        <w:ind w:firstLine="720"/>
-      </w:pPr>
-    </w:p>
-    <w:p>
-      <w:pPr>
-        <w:ind w:firstLine="720"/>
-      </w:pPr>
-      <w:r>
-        <w:t xml:space="preserve">Thorestein is a façade. </w:t>
-      </w:r>
-      <w:r>
-        <w:t>“</w:t>
-      </w:r>
+        <w:t xml:space="preserve">You begin your day rudely awakened by an obnoxious rapping at your door. Greeting you with the wretched optimism of a door-to-door salesman is a man who introduces himself as a Child of </w:t>
+      </w:r>
+      <w:proofErr w:type="spellStart"/>
       <w:r>
         <w:t>Thorestein</w:t>
       </w:r>
-      <w:r>
-        <w:t>”</w:t>
-      </w:r>
-      <w:r>
-        <w:t xml:space="preserve"> is just a pseudonym/euphemism for the god of gluttony himself. The Children of Thorestein are tricked by “Thorestein” to collect fat from the fattened people of Karthund and return to him in the mountains once themselves are fat enough to give their newfound fat to him.</w:t>
-      </w:r>
-    </w:p>
-    <w:p>
-      <w:pPr>
-        <w:ind w:firstLine="720"/>
-      </w:pPr>
-      <w:r>
-        <w:t xml:space="preserve">The map system needs to be changed to include a “fog of war” that is removed in chunks based on where the player is/has explored. </w:t>
-      </w:r>
-    </w:p>
-    <w:p>
-      <w:pPr>
-        <w:ind w:firstLine="720"/>
-      </w:pPr>
+      <w:proofErr w:type="spellEnd"/>
+      <w:r>
+        <w:t xml:space="preserve">. Already, you find it hard to resist the urge of slamming the door shut in his face, but something about the frantic urgency in his voice keeps you from doing just that. He solicits your ears with the teachings of the Great </w:t>
+      </w:r>
+      <w:proofErr w:type="spellStart"/>
+      <w:r>
+        <w:t>Thorestein</w:t>
+      </w:r>
+      <w:proofErr w:type="spellEnd"/>
+      <w:r>
+        <w:t xml:space="preserve">, decrying the recent “plague,” as he calls it, of excess and the sloth and gluttony that it has brought upon </w:t>
+      </w:r>
+      <w:proofErr w:type="spellStart"/>
+      <w:r>
+        <w:t>Karthund</w:t>
+      </w:r>
+      <w:proofErr w:type="spellEnd"/>
+      <w:r>
+        <w:t xml:space="preserve">. Annoyed yet oddly curious, you listen, and it begins to intrigue you, for one reason or another. Once the man leaves, you set out about your day, wandering about town. All around, you see these other Children knocking on your neighbors’ doors and preaching on the streets. But, you also begin to see what they’re talking about in the townspeople milling about around you. As you listen to your peers ignore and disparage the Children’s words, laughing them off as a sad joke, you can’t help but notice the increasing prevalence of sloth and gluttony that has become more and more evident around </w:t>
+      </w:r>
+      <w:proofErr w:type="spellStart"/>
+      <w:r>
+        <w:t>Staphian</w:t>
+      </w:r>
+      <w:proofErr w:type="spellEnd"/>
+      <w:r>
+        <w:t xml:space="preserve"> waistlines.</w:t>
+      </w:r>
     </w:p>
     <w:sectPr>
       <w:pgSz w:w="12240" w:h="15840"/>

</xml_diff>